<commit_message>
Changed value of rarity 4 vegetables and other changes in bac
</commit_message>
<xml_diff>
--- a/WissArbeiten_Bachelorarbeit_20231113-accessible.docx
+++ b/WissArbeiten_Bachelorarbeit_20231113-accessible.docx
@@ -9898,7 +9898,7 @@
           <w:szCs w:val="22"/>
         </w:rPr>
       </w:pPr>
-      <w:bookmarkStart w:id="18" w:name="_Toc164963208"/>
+      <w:bookmarkStart w:id="18" w:name="_Toc164974377"/>
       <w:r>
         <w:t xml:space="preserve">Abbildung </w:t>
       </w:r>
@@ -11450,10 +11450,31 @@
         <w:t xml:space="preserve">Rangliste </w:t>
       </w:r>
       <w:r>
+        <w:t xml:space="preserve">soll Spieler*innen motivieren, mehr Zeit und bestenfalls Geld in das Spiel zu </w:t>
+      </w:r>
+      <w:r>
+        <w:t>investieren,</w:t>
+      </w:r>
+      <w:r>
+        <w:t xml:space="preserve"> um auf den vordersten Plätzen zu sein</w:t>
+      </w:r>
+      <w:r>
+        <w:t>. Sie</w:t>
+      </w:r>
+      <w:r>
+        <w:t xml:space="preserve"> </w:t>
+      </w:r>
+      <w:r>
         <w:t>zeigt den</w:t>
       </w:r>
       <w:r>
-        <w:t xml:space="preserve"> aktuellen Punktestand. Punkte werden gesammelt durch den Verkauf der Feldfrüchte oder dem Kauf von Farmland und strukturellen Erweiterungen. </w:t>
+        <w:t xml:space="preserve"> aktuellen Punktestand</w:t>
+      </w:r>
+      <w:r>
+        <w:t xml:space="preserve"> aller Spieler*innen</w:t>
+      </w:r>
+      <w:r>
+        <w:t xml:space="preserve">. Punkte werden gesammelt durch den Verkauf der Feldfrüchte oder dem Kauf von Farmland und strukturellen Erweiterungen. </w:t>
       </w:r>
       <w:r>
         <w:t>Um den Mehrspieleraspekt und einen gewissen Wettbewerb zu simulieren, werden fiktive Namen und deren Punktestände hinzugefügt</w:t>
@@ -11465,7 +11486,10 @@
         <w:t xml:space="preserve">Der/Die Spieler*in wird nie den ersten Platz haben. </w:t>
       </w:r>
       <w:r>
-        <w:t>Wobei der Kauf von Premiumwährung mit Geld die Platzierung verbessert</w:t>
+        <w:t xml:space="preserve">Wobei der Kauf von Premiumwährung mit Geld </w:t>
+      </w:r>
+      <w:r>
+        <w:t>eine höhere Platzierung erleichtern soll</w:t>
       </w:r>
       <w:r>
         <w:t xml:space="preserve">. </w:t>
@@ -11484,7 +11508,6 @@
         <w:rPr>
           <w:lang w:eastAsia="en-US" w:bidi="en-US"/>
         </w:rPr>
-        <w:lastRenderedPageBreak/>
         <w:t>Funktionalität</w:t>
       </w:r>
       <w:bookmarkEnd w:id="27"/>
@@ -12758,7 +12781,7 @@
       <w:pPr>
         <w:pStyle w:val="Beschriftung"/>
       </w:pPr>
-      <w:bookmarkStart w:id="30" w:name="_Toc164963216"/>
+      <w:bookmarkStart w:id="30" w:name="_Toc164974360"/>
       <w:r>
         <w:t xml:space="preserve">Tabelle </w:t>
       </w:r>
@@ -13038,7 +13061,13 @@
             </w:r>
             <w:proofErr w:type="spellEnd"/>
             <w:r>
-              <w:t>“ und „</w:t>
+              <w:t xml:space="preserve">“ </w:t>
+            </w:r>
+            <w:r>
+              <w:t>/</w:t>
+            </w:r>
+            <w:r>
+              <w:t xml:space="preserve"> „</w:t>
             </w:r>
             <w:proofErr w:type="spellStart"/>
             <w:r>
@@ -13075,6 +13104,11 @@
               <w:spacing w:line="240" w:lineRule="auto"/>
               <w:jc w:val="center"/>
             </w:pPr>
+            <w:proofErr w:type="spellStart"/>
+            <w:r>
+              <w:t>Cabbage</w:t>
+            </w:r>
+            <w:proofErr w:type="spellEnd"/>
           </w:p>
         </w:tc>
         <w:tc>
@@ -13086,6 +13120,9 @@
               <w:spacing w:line="240" w:lineRule="auto"/>
               <w:jc w:val="center"/>
             </w:pPr>
+            <w:r>
+              <w:t>1</w:t>
+            </w:r>
           </w:p>
         </w:tc>
         <w:tc>
@@ -13097,6 +13134,17 @@
               <w:spacing w:line="240" w:lineRule="auto"/>
               <w:jc w:val="center"/>
             </w:pPr>
+            <w:r>
+              <w:t>1 „</w:t>
+            </w:r>
+            <w:proofErr w:type="spellStart"/>
+            <w:r>
+              <w:t>Coins</w:t>
+            </w:r>
+            <w:proofErr w:type="spellEnd"/>
+            <w:r>
+              <w:t>“</w:t>
+            </w:r>
           </w:p>
         </w:tc>
         <w:tc>
@@ -13108,6 +13156,9 @@
               <w:spacing w:line="240" w:lineRule="auto"/>
               <w:jc w:val="center"/>
             </w:pPr>
+            <w:r>
+              <w:t>1</w:t>
+            </w:r>
           </w:p>
         </w:tc>
       </w:tr>
@@ -13121,6 +13172,11 @@
               <w:spacing w:line="240" w:lineRule="auto"/>
               <w:jc w:val="center"/>
             </w:pPr>
+            <w:proofErr w:type="spellStart"/>
+            <w:r>
+              <w:t>Wheat</w:t>
+            </w:r>
+            <w:proofErr w:type="spellEnd"/>
           </w:p>
         </w:tc>
         <w:tc>
@@ -13132,6 +13188,9 @@
               <w:spacing w:line="240" w:lineRule="auto"/>
               <w:jc w:val="center"/>
             </w:pPr>
+            <w:r>
+              <w:t>1</w:t>
+            </w:r>
           </w:p>
         </w:tc>
         <w:tc>
@@ -13143,6 +13202,20 @@
               <w:spacing w:line="240" w:lineRule="auto"/>
               <w:jc w:val="center"/>
             </w:pPr>
+            <w:r>
+              <w:t xml:space="preserve">1 </w:t>
+            </w:r>
+            <w:r>
+              <w:t>„</w:t>
+            </w:r>
+            <w:proofErr w:type="spellStart"/>
+            <w:r>
+              <w:t>Coins</w:t>
+            </w:r>
+            <w:proofErr w:type="spellEnd"/>
+            <w:r>
+              <w:t>“</w:t>
+            </w:r>
           </w:p>
         </w:tc>
         <w:tc>
@@ -13154,6 +13227,9 @@
               <w:spacing w:line="240" w:lineRule="auto"/>
               <w:jc w:val="center"/>
             </w:pPr>
+            <w:r>
+              <w:t>1</w:t>
+            </w:r>
           </w:p>
         </w:tc>
       </w:tr>
@@ -13167,6 +13243,9 @@
               <w:spacing w:line="240" w:lineRule="auto"/>
               <w:jc w:val="center"/>
             </w:pPr>
+            <w:r>
+              <w:t>Aubergine</w:t>
+            </w:r>
           </w:p>
         </w:tc>
         <w:tc>
@@ -13178,6 +13257,9 @@
               <w:spacing w:line="240" w:lineRule="auto"/>
               <w:jc w:val="center"/>
             </w:pPr>
+            <w:r>
+              <w:t>2</w:t>
+            </w:r>
           </w:p>
         </w:tc>
         <w:tc>
@@ -13189,6 +13271,20 @@
               <w:spacing w:line="240" w:lineRule="auto"/>
               <w:jc w:val="center"/>
             </w:pPr>
+            <w:r>
+              <w:t>2</w:t>
+            </w:r>
+            <w:r>
+              <w:t xml:space="preserve"> „</w:t>
+            </w:r>
+            <w:proofErr w:type="spellStart"/>
+            <w:r>
+              <w:t>Coins</w:t>
+            </w:r>
+            <w:proofErr w:type="spellEnd"/>
+            <w:r>
+              <w:t>“</w:t>
+            </w:r>
           </w:p>
         </w:tc>
         <w:tc>
@@ -13200,6 +13296,9 @@
               <w:spacing w:line="240" w:lineRule="auto"/>
               <w:jc w:val="center"/>
             </w:pPr>
+            <w:r>
+              <w:t>4</w:t>
+            </w:r>
           </w:p>
         </w:tc>
       </w:tr>
@@ -13213,6 +13312,11 @@
               <w:spacing w:line="240" w:lineRule="auto"/>
               <w:jc w:val="center"/>
             </w:pPr>
+            <w:proofErr w:type="spellStart"/>
+            <w:r>
+              <w:t>Carrot</w:t>
+            </w:r>
+            <w:proofErr w:type="spellEnd"/>
           </w:p>
         </w:tc>
         <w:tc>
@@ -13224,6 +13328,9 @@
               <w:spacing w:line="240" w:lineRule="auto"/>
               <w:jc w:val="center"/>
             </w:pPr>
+            <w:r>
+              <w:t>2</w:t>
+            </w:r>
           </w:p>
         </w:tc>
         <w:tc>
@@ -13235,6 +13342,20 @@
               <w:spacing w:line="240" w:lineRule="auto"/>
               <w:jc w:val="center"/>
             </w:pPr>
+            <w:r>
+              <w:t>2</w:t>
+            </w:r>
+            <w:r>
+              <w:t xml:space="preserve"> „</w:t>
+            </w:r>
+            <w:proofErr w:type="spellStart"/>
+            <w:r>
+              <w:t>Coins</w:t>
+            </w:r>
+            <w:proofErr w:type="spellEnd"/>
+            <w:r>
+              <w:t>“</w:t>
+            </w:r>
           </w:p>
         </w:tc>
         <w:tc>
@@ -13246,6 +13367,9 @@
               <w:spacing w:line="240" w:lineRule="auto"/>
               <w:jc w:val="center"/>
             </w:pPr>
+            <w:r>
+              <w:t>4</w:t>
+            </w:r>
           </w:p>
         </w:tc>
       </w:tr>
@@ -13259,6 +13383,9 @@
               <w:spacing w:line="240" w:lineRule="auto"/>
               <w:jc w:val="center"/>
             </w:pPr>
+            <w:r>
+              <w:t>Corn</w:t>
+            </w:r>
           </w:p>
         </w:tc>
         <w:tc>
@@ -13270,6 +13397,9 @@
               <w:spacing w:line="240" w:lineRule="auto"/>
               <w:jc w:val="center"/>
             </w:pPr>
+            <w:r>
+              <w:t>2</w:t>
+            </w:r>
           </w:p>
         </w:tc>
         <w:tc>
@@ -13281,6 +13411,20 @@
               <w:spacing w:line="240" w:lineRule="auto"/>
               <w:jc w:val="center"/>
             </w:pPr>
+            <w:r>
+              <w:t>2</w:t>
+            </w:r>
+            <w:r>
+              <w:t xml:space="preserve"> „</w:t>
+            </w:r>
+            <w:proofErr w:type="spellStart"/>
+            <w:r>
+              <w:t>Coins</w:t>
+            </w:r>
+            <w:proofErr w:type="spellEnd"/>
+            <w:r>
+              <w:t>“</w:t>
+            </w:r>
           </w:p>
         </w:tc>
         <w:tc>
@@ -13292,6 +13436,9 @@
               <w:spacing w:line="240" w:lineRule="auto"/>
               <w:jc w:val="center"/>
             </w:pPr>
+            <w:r>
+              <w:t>4</w:t>
+            </w:r>
           </w:p>
         </w:tc>
       </w:tr>
@@ -13305,6 +13452,11 @@
               <w:spacing w:line="240" w:lineRule="auto"/>
               <w:jc w:val="center"/>
             </w:pPr>
+            <w:proofErr w:type="spellStart"/>
+            <w:r>
+              <w:t>Cucumber</w:t>
+            </w:r>
+            <w:proofErr w:type="spellEnd"/>
           </w:p>
         </w:tc>
         <w:tc>
@@ -13316,6 +13468,9 @@
               <w:spacing w:line="240" w:lineRule="auto"/>
               <w:jc w:val="center"/>
             </w:pPr>
+            <w:r>
+              <w:t>2</w:t>
+            </w:r>
           </w:p>
         </w:tc>
         <w:tc>
@@ -13327,6 +13482,20 @@
               <w:spacing w:line="240" w:lineRule="auto"/>
               <w:jc w:val="center"/>
             </w:pPr>
+            <w:r>
+              <w:t>2</w:t>
+            </w:r>
+            <w:r>
+              <w:t xml:space="preserve"> „</w:t>
+            </w:r>
+            <w:proofErr w:type="spellStart"/>
+            <w:r>
+              <w:t>Coins</w:t>
+            </w:r>
+            <w:proofErr w:type="spellEnd"/>
+            <w:r>
+              <w:t>“</w:t>
+            </w:r>
           </w:p>
         </w:tc>
         <w:tc>
@@ -13338,6 +13507,9 @@
               <w:spacing w:line="240" w:lineRule="auto"/>
               <w:jc w:val="center"/>
             </w:pPr>
+            <w:r>
+              <w:t>4</w:t>
+            </w:r>
           </w:p>
         </w:tc>
       </w:tr>
@@ -13351,6 +13523,11 @@
               <w:spacing w:line="240" w:lineRule="auto"/>
               <w:jc w:val="center"/>
             </w:pPr>
+            <w:proofErr w:type="spellStart"/>
+            <w:r>
+              <w:t>Tomato</w:t>
+            </w:r>
+            <w:proofErr w:type="spellEnd"/>
           </w:p>
         </w:tc>
         <w:tc>
@@ -13362,6 +13539,9 @@
               <w:spacing w:line="240" w:lineRule="auto"/>
               <w:jc w:val="center"/>
             </w:pPr>
+            <w:r>
+              <w:t>2</w:t>
+            </w:r>
           </w:p>
         </w:tc>
         <w:tc>
@@ -13373,6 +13553,20 @@
               <w:spacing w:line="240" w:lineRule="auto"/>
               <w:jc w:val="center"/>
             </w:pPr>
+            <w:r>
+              <w:t>2</w:t>
+            </w:r>
+            <w:r>
+              <w:t xml:space="preserve"> „</w:t>
+            </w:r>
+            <w:proofErr w:type="spellStart"/>
+            <w:r>
+              <w:t>Coins</w:t>
+            </w:r>
+            <w:proofErr w:type="spellEnd"/>
+            <w:r>
+              <w:t>“</w:t>
+            </w:r>
           </w:p>
         </w:tc>
         <w:tc>
@@ -13384,6 +13578,9 @@
               <w:spacing w:line="240" w:lineRule="auto"/>
               <w:jc w:val="center"/>
             </w:pPr>
+            <w:r>
+              <w:t>4</w:t>
+            </w:r>
           </w:p>
         </w:tc>
       </w:tr>
@@ -13397,6 +13594,14 @@
               <w:spacing w:line="240" w:lineRule="auto"/>
               <w:jc w:val="center"/>
             </w:pPr>
+            <w:r>
+              <w:t xml:space="preserve">White </w:t>
+            </w:r>
+            <w:proofErr w:type="spellStart"/>
+            <w:r>
+              <w:t>Radish</w:t>
+            </w:r>
+            <w:proofErr w:type="spellEnd"/>
           </w:p>
         </w:tc>
         <w:tc>
@@ -13408,6 +13613,9 @@
               <w:spacing w:line="240" w:lineRule="auto"/>
               <w:jc w:val="center"/>
             </w:pPr>
+            <w:r>
+              <w:t>2</w:t>
+            </w:r>
           </w:p>
         </w:tc>
         <w:tc>
@@ -13419,6 +13627,20 @@
               <w:spacing w:line="240" w:lineRule="auto"/>
               <w:jc w:val="center"/>
             </w:pPr>
+            <w:r>
+              <w:t>2</w:t>
+            </w:r>
+            <w:r>
+              <w:t xml:space="preserve"> „</w:t>
+            </w:r>
+            <w:proofErr w:type="spellStart"/>
+            <w:r>
+              <w:t>Coins</w:t>
+            </w:r>
+            <w:proofErr w:type="spellEnd"/>
+            <w:r>
+              <w:t>“</w:t>
+            </w:r>
           </w:p>
         </w:tc>
         <w:tc>
@@ -13430,6 +13652,9 @@
               <w:spacing w:line="240" w:lineRule="auto"/>
               <w:jc w:val="center"/>
             </w:pPr>
+            <w:r>
+              <w:t>4</w:t>
+            </w:r>
           </w:p>
         </w:tc>
       </w:tr>
@@ -13443,6 +13668,11 @@
               <w:spacing w:line="240" w:lineRule="auto"/>
               <w:jc w:val="center"/>
             </w:pPr>
+            <w:proofErr w:type="spellStart"/>
+            <w:r>
+              <w:t>Artichocke</w:t>
+            </w:r>
+            <w:proofErr w:type="spellEnd"/>
           </w:p>
         </w:tc>
         <w:tc>
@@ -13454,6 +13684,9 @@
               <w:spacing w:line="240" w:lineRule="auto"/>
               <w:jc w:val="center"/>
             </w:pPr>
+            <w:r>
+              <w:t>3</w:t>
+            </w:r>
           </w:p>
         </w:tc>
         <w:tc>
@@ -13465,6 +13698,20 @@
               <w:spacing w:line="240" w:lineRule="auto"/>
               <w:jc w:val="center"/>
             </w:pPr>
+            <w:r>
+              <w:t>4</w:t>
+            </w:r>
+            <w:r>
+              <w:t xml:space="preserve"> „</w:t>
+            </w:r>
+            <w:proofErr w:type="spellStart"/>
+            <w:r>
+              <w:t>Coins</w:t>
+            </w:r>
+            <w:proofErr w:type="spellEnd"/>
+            <w:r>
+              <w:t>“</w:t>
+            </w:r>
           </w:p>
         </w:tc>
         <w:tc>
@@ -13476,6 +13723,9 @@
               <w:spacing w:line="240" w:lineRule="auto"/>
               <w:jc w:val="center"/>
             </w:pPr>
+            <w:r>
+              <w:t>20</w:t>
+            </w:r>
           </w:p>
         </w:tc>
       </w:tr>
@@ -13489,6 +13739,11 @@
               <w:spacing w:line="240" w:lineRule="auto"/>
               <w:jc w:val="center"/>
             </w:pPr>
+            <w:proofErr w:type="spellStart"/>
+            <w:r>
+              <w:t>Cauliflower</w:t>
+            </w:r>
+            <w:proofErr w:type="spellEnd"/>
           </w:p>
         </w:tc>
         <w:tc>
@@ -13500,6 +13755,9 @@
               <w:spacing w:line="240" w:lineRule="auto"/>
               <w:jc w:val="center"/>
             </w:pPr>
+            <w:r>
+              <w:t>3</w:t>
+            </w:r>
           </w:p>
         </w:tc>
         <w:tc>
@@ -13511,6 +13769,20 @@
               <w:spacing w:line="240" w:lineRule="auto"/>
               <w:jc w:val="center"/>
             </w:pPr>
+            <w:r>
+              <w:t>4</w:t>
+            </w:r>
+            <w:r>
+              <w:t xml:space="preserve"> „</w:t>
+            </w:r>
+            <w:proofErr w:type="spellStart"/>
+            <w:r>
+              <w:t>Coins</w:t>
+            </w:r>
+            <w:proofErr w:type="spellEnd"/>
+            <w:r>
+              <w:t>“</w:t>
+            </w:r>
           </w:p>
         </w:tc>
         <w:tc>
@@ -13522,6 +13794,9 @@
               <w:spacing w:line="240" w:lineRule="auto"/>
               <w:jc w:val="center"/>
             </w:pPr>
+            <w:r>
+              <w:t>20</w:t>
+            </w:r>
           </w:p>
         </w:tc>
       </w:tr>
@@ -13535,6 +13810,11 @@
               <w:spacing w:line="240" w:lineRule="auto"/>
               <w:jc w:val="center"/>
             </w:pPr>
+            <w:proofErr w:type="spellStart"/>
+            <w:r>
+              <w:t>Pumpkin</w:t>
+            </w:r>
+            <w:proofErr w:type="spellEnd"/>
           </w:p>
         </w:tc>
         <w:tc>
@@ -13546,6 +13826,9 @@
               <w:spacing w:line="240" w:lineRule="auto"/>
               <w:jc w:val="center"/>
             </w:pPr>
+            <w:r>
+              <w:t>3</w:t>
+            </w:r>
           </w:p>
         </w:tc>
         <w:tc>
@@ -13557,6 +13840,20 @@
               <w:spacing w:line="240" w:lineRule="auto"/>
               <w:jc w:val="center"/>
             </w:pPr>
+            <w:r>
+              <w:t>4</w:t>
+            </w:r>
+            <w:r>
+              <w:t xml:space="preserve"> „</w:t>
+            </w:r>
+            <w:proofErr w:type="spellStart"/>
+            <w:r>
+              <w:t>Coins</w:t>
+            </w:r>
+            <w:proofErr w:type="spellEnd"/>
+            <w:r>
+              <w:t>“</w:t>
+            </w:r>
           </w:p>
         </w:tc>
         <w:tc>
@@ -13568,6 +13865,9 @@
               <w:spacing w:line="240" w:lineRule="auto"/>
               <w:jc w:val="center"/>
             </w:pPr>
+            <w:r>
+              <w:t>20</w:t>
+            </w:r>
           </w:p>
         </w:tc>
       </w:tr>
@@ -13581,6 +13881,14 @@
               <w:spacing w:line="240" w:lineRule="auto"/>
               <w:jc w:val="center"/>
             </w:pPr>
+            <w:r>
+              <w:t xml:space="preserve">Purple </w:t>
+            </w:r>
+            <w:proofErr w:type="spellStart"/>
+            <w:r>
+              <w:t>Radish</w:t>
+            </w:r>
+            <w:proofErr w:type="spellEnd"/>
           </w:p>
         </w:tc>
         <w:tc>
@@ -13592,6 +13900,9 @@
               <w:spacing w:line="240" w:lineRule="auto"/>
               <w:jc w:val="center"/>
             </w:pPr>
+            <w:r>
+              <w:t>3</w:t>
+            </w:r>
           </w:p>
         </w:tc>
         <w:tc>
@@ -13603,6 +13914,20 @@
               <w:spacing w:line="240" w:lineRule="auto"/>
               <w:jc w:val="center"/>
             </w:pPr>
+            <w:r>
+              <w:t>4</w:t>
+            </w:r>
+            <w:r>
+              <w:t xml:space="preserve"> „</w:t>
+            </w:r>
+            <w:proofErr w:type="spellStart"/>
+            <w:r>
+              <w:t>Coins</w:t>
+            </w:r>
+            <w:proofErr w:type="spellEnd"/>
+            <w:r>
+              <w:t>“</w:t>
+            </w:r>
           </w:p>
         </w:tc>
         <w:tc>
@@ -13614,6 +13939,9 @@
               <w:spacing w:line="240" w:lineRule="auto"/>
               <w:jc w:val="center"/>
             </w:pPr>
+            <w:r>
+              <w:t>20</w:t>
+            </w:r>
           </w:p>
         </w:tc>
       </w:tr>
@@ -13627,6 +13955,9 @@
               <w:spacing w:line="240" w:lineRule="auto"/>
               <w:jc w:val="center"/>
             </w:pPr>
+            <w:r>
+              <w:t>Blue Poppy</w:t>
+            </w:r>
           </w:p>
         </w:tc>
         <w:tc>
@@ -13638,6 +13969,9 @@
               <w:spacing w:line="240" w:lineRule="auto"/>
               <w:jc w:val="center"/>
             </w:pPr>
+            <w:r>
+              <w:t>4</w:t>
+            </w:r>
           </w:p>
         </w:tc>
         <w:tc>
@@ -13649,6 +13983,31 @@
               <w:spacing w:line="240" w:lineRule="auto"/>
               <w:jc w:val="center"/>
             </w:pPr>
+            <w:r>
+              <w:t>20</w:t>
+            </w:r>
+            <w:r>
+              <w:t xml:space="preserve"> „</w:t>
+            </w:r>
+            <w:proofErr w:type="spellStart"/>
+            <w:r>
+              <w:t>Coins</w:t>
+            </w:r>
+            <w:proofErr w:type="spellEnd"/>
+            <w:r>
+              <w:t>“</w:t>
+            </w:r>
+            <w:r>
+              <w:t xml:space="preserve"> / 1 “</w:t>
+            </w:r>
+            <w:proofErr w:type="spellStart"/>
+            <w:r>
+              <w:t>Silver</w:t>
+            </w:r>
+            <w:proofErr w:type="spellEnd"/>
+            <w:r>
+              <w:t>“</w:t>
+            </w:r>
           </w:p>
         </w:tc>
         <w:tc>
@@ -13660,6 +14019,9 @@
               <w:spacing w:line="240" w:lineRule="auto"/>
               <w:jc w:val="center"/>
             </w:pPr>
+            <w:r>
+              <w:t>100</w:t>
+            </w:r>
           </w:p>
         </w:tc>
       </w:tr>
@@ -13673,6 +14035,11 @@
               <w:spacing w:line="240" w:lineRule="auto"/>
               <w:jc w:val="center"/>
             </w:pPr>
+            <w:proofErr w:type="spellStart"/>
+            <w:r>
+              <w:t>Starfruit</w:t>
+            </w:r>
+            <w:proofErr w:type="spellEnd"/>
           </w:p>
         </w:tc>
         <w:tc>
@@ -13684,6 +14051,9 @@
               <w:spacing w:line="240" w:lineRule="auto"/>
               <w:jc w:val="center"/>
             </w:pPr>
+            <w:r>
+              <w:t>4</w:t>
+            </w:r>
           </w:p>
         </w:tc>
         <w:tc>
@@ -13695,6 +14065,34 @@
               <w:spacing w:line="240" w:lineRule="auto"/>
               <w:jc w:val="center"/>
             </w:pPr>
+            <w:r>
+              <w:t>20</w:t>
+            </w:r>
+            <w:r>
+              <w:t xml:space="preserve"> „</w:t>
+            </w:r>
+            <w:proofErr w:type="spellStart"/>
+            <w:r>
+              <w:t>Coins</w:t>
+            </w:r>
+            <w:proofErr w:type="spellEnd"/>
+            <w:r>
+              <w:t>“</w:t>
+            </w:r>
+            <w:r>
+              <w:t xml:space="preserve"> </w:t>
+            </w:r>
+            <w:r>
+              <w:t>/ 1 “</w:t>
+            </w:r>
+            <w:proofErr w:type="spellStart"/>
+            <w:r>
+              <w:t>Silver</w:t>
+            </w:r>
+            <w:proofErr w:type="spellEnd"/>
+            <w:r>
+              <w:t>“</w:t>
+            </w:r>
           </w:p>
         </w:tc>
         <w:tc>
@@ -13703,18 +14101,67 @@
           </w:tcPr>
           <w:p>
             <w:pPr>
+              <w:keepNext/>
               <w:spacing w:line="240" w:lineRule="auto"/>
               <w:jc w:val="center"/>
             </w:pPr>
+            <w:r>
+              <w:t>100</w:t>
+            </w:r>
           </w:p>
         </w:tc>
       </w:tr>
     </w:tbl>
     <w:p>
       <w:pPr>
-        <w:spacing w:line="240" w:lineRule="auto"/>
-        <w:jc w:val="left"/>
-      </w:pPr>
+        <w:pStyle w:val="Beschriftung"/>
+      </w:pPr>
+      <w:bookmarkStart w:id="31" w:name="_Ref164974317"/>
+      <w:bookmarkStart w:id="32" w:name="_Ref164974336"/>
+      <w:bookmarkStart w:id="33" w:name="_Toc164974361"/>
+      <w:r>
+        <w:t xml:space="preserve">Tabelle </w:t>
+      </w:r>
+      <w:r>
+        <w:fldChar w:fldCharType="begin"/>
+      </w:r>
+      <w:r>
+        <w:instrText xml:space="preserve"> SEQ Tabelle \* ARABIC </w:instrText>
+      </w:r>
+      <w:r>
+        <w:fldChar w:fldCharType="separate"/>
+      </w:r>
+      <w:r>
+        <w:rPr>
+          <w:noProof/>
+        </w:rPr>
+        <w:t>2</w:t>
+      </w:r>
+      <w:r>
+        <w:fldChar w:fldCharType="end"/>
+      </w:r>
+      <w:bookmarkEnd w:id="32"/>
+      <w:r>
+        <w:t xml:space="preserve">: </w:t>
+      </w:r>
+      <w:proofErr w:type="spellStart"/>
+      <w:r>
+        <w:t>Lootbox</w:t>
+      </w:r>
+      <w:proofErr w:type="spellEnd"/>
+      <w:r>
+        <w:t>-Mechanik Seltenheit und Wert der Samen</w:t>
+      </w:r>
+      <w:bookmarkEnd w:id="31"/>
+      <w:bookmarkEnd w:id="33"/>
+    </w:p>
+    <w:p>
+      <w:r>
+        <w:t xml:space="preserve">Die Seltenheitskategorie 2 beinhaltet die meisten Samen, damit </w:t>
+      </w:r>
+      <w:r>
+        <w:t xml:space="preserve">die höchstmögliche Diversität in der Belohnung erreicht wird. </w:t>
+      </w:r>
       <w:r>
         <w:br w:type="page"/>
       </w:r>
@@ -14060,6 +14507,7 @@
       <w:pPr>
         <w:pStyle w:val="Beschriftung"/>
       </w:pPr>
+      <w:bookmarkStart w:id="34" w:name="_Toc164974362"/>
       <w:r>
         <w:t xml:space="preserve">Tabelle </w:t>
       </w:r>
@@ -14076,7 +14524,7 @@
         <w:rPr>
           <w:noProof/>
         </w:rPr>
-        <w:t>2</w:t>
+        <w:t>3</w:t>
       </w:r>
       <w:r>
         <w:fldChar w:fldCharType="end"/>
@@ -14084,6 +14532,7 @@
       <w:r>
         <w:t>: Premium Shop – Kosten der Inventarerweiterung</w:t>
       </w:r>
+      <w:bookmarkEnd w:id="34"/>
     </w:p>
     <w:p>
       <w:pPr>
@@ -14354,6 +14803,7 @@
       <w:pPr>
         <w:pStyle w:val="Beschriftung"/>
       </w:pPr>
+      <w:bookmarkStart w:id="35" w:name="_Toc164974363"/>
       <w:r>
         <w:t xml:space="preserve">Tabelle </w:t>
       </w:r>
@@ -14370,7 +14820,7 @@
         <w:rPr>
           <w:noProof/>
         </w:rPr>
-        <w:t>3</w:t>
+        <w:t>4</w:t>
       </w:r>
       <w:r>
         <w:fldChar w:fldCharType="end"/>
@@ -14378,6 +14828,7 @@
       <w:r>
         <w:t>: Premium Shop - Kosten der Farmlanderweiterung</w:t>
       </w:r>
+      <w:bookmarkEnd w:id="35"/>
     </w:p>
     <w:p>
       <w:pPr>
@@ -15028,6 +15479,7 @@
       <w:pPr>
         <w:pStyle w:val="Beschriftung"/>
       </w:pPr>
+      <w:bookmarkStart w:id="36" w:name="_Toc164974364"/>
       <w:r>
         <w:t xml:space="preserve">Tabelle </w:t>
       </w:r>
@@ -15044,7 +15496,7 @@
         <w:rPr>
           <w:noProof/>
         </w:rPr>
-        <w:t>4</w:t>
+        <w:t>5</w:t>
       </w:r>
       <w:r>
         <w:fldChar w:fldCharType="end"/>
@@ -15060,6 +15512,7 @@
       <w:r>
         <w:t>" Pakete</w:t>
       </w:r>
+      <w:bookmarkEnd w:id="36"/>
     </w:p>
     <w:p>
       <w:r>
@@ -15147,6 +15600,106 @@
     </w:p>
     <w:p>
       <w:pPr>
+        <w:pStyle w:val="berschrift3"/>
+        <w:rPr>
+          <w:sz w:val="32"/>
+          <w:szCs w:val="28"/>
+        </w:rPr>
+      </w:pPr>
+      <w:r>
+        <w:lastRenderedPageBreak/>
+        <w:t>Rangliste</w:t>
+      </w:r>
+    </w:p>
+    <w:p>
+      <w:r>
+        <w:t>Zu Beginn des Spiels ist der eigene Punktestand bei 0, wobei bereits fiktive NPCs (Non Player Character)</w:t>
+      </w:r>
+      <w:r>
+        <w:t xml:space="preserve"> </w:t>
+      </w:r>
+      <w:r>
+        <w:t xml:space="preserve">mit </w:t>
+      </w:r>
+      <w:r>
+        <w:t xml:space="preserve">einem höheren Spielstand in der Liste sind. </w:t>
+      </w:r>
+      <w:r>
+        <w:t>Punkte werden beim Verkauf von Gemüse im Shop vergeben</w:t>
+      </w:r>
+      <w:r>
+        <w:t>, diese Tabelle erläutert den Punktewert für jedes einzelne Gemüse</w:t>
+      </w:r>
+      <w:r>
+        <w:t xml:space="preserve"> (</w:t>
+      </w:r>
+      <w:r>
+        <w:fldChar w:fldCharType="begin"/>
+      </w:r>
+      <w:r>
+        <w:instrText xml:space="preserve"> REF _Ref164974336 \h </w:instrText>
+      </w:r>
+      <w:r>
+        <w:instrText xml:space="preserve"> \* MERGEFORMAT </w:instrText>
+      </w:r>
+      <w:r>
+        <w:fldChar w:fldCharType="separate"/>
+      </w:r>
+      <w:r>
+        <w:rPr>
+          <w:noProof/>
+        </w:rPr>
+        <w:t>2</w:t>
+      </w:r>
+      <w:r>
+        <w:fldChar w:fldCharType="end"/>
+      </w:r>
+      <w:r>
+        <w:t>)</w:t>
+      </w:r>
+      <w:r>
+        <w:t>.</w:t>
+      </w:r>
+    </w:p>
+    <w:p>
+      <w:pPr>
+        <w:rPr>
+          <w:sz w:val="32"/>
+          <w:szCs w:val="28"/>
+        </w:rPr>
+      </w:pPr>
+      <w:r>
+        <w:t>Anfangs erhalten die NPCs unterschiedlichen Punktefortschritt</w:t>
+      </w:r>
+      <w:r>
+        <w:t xml:space="preserve"> zwischen 0 und 126 Punkten</w:t>
+      </w:r>
+      <w:r>
+        <w:t>. Erhält der/die Spieler*in aus jeglicher Quelle Punkte, erhöhen sich die der NPCs mit 50-prozentiger Wahrscheinlichkeit ebenfalls um einen zufälligen Wert (1, 4, 20 oder 100 Punkte)</w:t>
+      </w:r>
+      <w:r>
+        <w:t>. Die Chance wird für jeden NPC extra berechnet.</w:t>
+      </w:r>
+      <w:r>
+        <w:t xml:space="preserve"> </w:t>
+      </w:r>
+      <w:r>
+        <w:t>Erhält der/die Spieler*</w:t>
+      </w:r>
+      <w:proofErr w:type="spellStart"/>
+      <w:r>
+        <w:t>in</w:t>
+      </w:r>
+      <w:proofErr w:type="spellEnd"/>
+      <w:r>
+        <w:t xml:space="preserve"> aber über 50 Punkte auf einmal, erhalten die NPCs eine zweite Chance ihre Punkte zu erhöhen, damit der/die Spieler*in nicht zu schnell auf dem ersten Platz landet. </w:t>
+      </w:r>
+      <w:r>
+        <w:br w:type="page"/>
+      </w:r>
+    </w:p>
+    <w:p>
+      <w:pPr>
         <w:pStyle w:val="berschrift2"/>
       </w:pPr>
       <w:r>
@@ -15156,8 +15709,11 @@
       <w:bookmarkEnd w:id="29"/>
     </w:p>
     <w:p>
-      <w:r>
-        <w:t>Hier werden einige Screenshots des Spiels gezeigt</w:t>
+      <w:pPr>
+        <w:pStyle w:val="berschrift3"/>
+      </w:pPr>
+      <w:r>
+        <w:t>Basisspiel / User Interface</w:t>
       </w:r>
     </w:p>
     <w:p>
@@ -15166,9 +15722,9 @@
       </w:pPr>
       <w:r>
         <w:drawing>
-          <wp:inline distT="0" distB="0" distL="0" distR="0" wp14:anchorId="17DCC8A3" wp14:editId="162EA3C3">
-            <wp:extent cx="3304739" cy="2342493"/>
-            <wp:effectExtent l="38100" t="38100" r="86360" b="96520"/>
+          <wp:inline distT="0" distB="0" distL="0" distR="0" wp14:anchorId="17DCC8A3" wp14:editId="265A0016">
+            <wp:extent cx="3051288" cy="2162840"/>
+            <wp:effectExtent l="38100" t="38100" r="92075" b="104140"/>
             <wp:docPr id="1133562339" name="Grafik 1" descr="Ein Bild, das Text, Screenshot, Plan, Karte enthält.&#10;&#10;Automatisch generierte Beschreibung"/>
             <wp:cNvGraphicFramePr>
               <a:graphicFrameLocks xmlns:a="http://schemas.openxmlformats.org/drawingml/2006/main" noChangeAspect="1"/>
@@ -15195,7 +15751,7 @@
                   <pic:spPr>
                     <a:xfrm>
                       <a:off x="0" y="0"/>
-                      <a:ext cx="3335015" cy="2363954"/>
+                      <a:ext cx="3085010" cy="2186743"/>
                     </a:xfrm>
                     <a:prstGeom prst="rect">
                       <a:avLst/>
@@ -15221,8 +15777,8 @@
         <w:pStyle w:val="Beschriftung"/>
         <w:jc w:val="both"/>
       </w:pPr>
-      <w:bookmarkStart w:id="31" w:name="_Ref164962232"/>
-      <w:bookmarkStart w:id="32" w:name="_Toc164963209"/>
+      <w:bookmarkStart w:id="37" w:name="_Ref164962232"/>
+      <w:bookmarkStart w:id="38" w:name="_Toc164974378"/>
       <w:r>
         <w:t xml:space="preserve">Abbildung </w:t>
       </w:r>
@@ -15244,14 +15800,14 @@
       <w:r>
         <w:fldChar w:fldCharType="end"/>
       </w:r>
-      <w:bookmarkEnd w:id="31"/>
+      <w:bookmarkEnd w:id="37"/>
       <w:r>
         <w:t xml:space="preserve">: Spiel - </w:t>
       </w:r>
       <w:r>
         <w:t>Startmenü</w:t>
       </w:r>
-      <w:bookmarkEnd w:id="32"/>
+      <w:bookmarkEnd w:id="38"/>
     </w:p>
     <w:p>
       <w:pPr>
@@ -15314,8 +15870,8 @@
         <w:pStyle w:val="Beschriftung"/>
         <w:jc w:val="both"/>
       </w:pPr>
-      <w:bookmarkStart w:id="33" w:name="_Ref164962238"/>
-      <w:bookmarkStart w:id="34" w:name="_Toc164963210"/>
+      <w:bookmarkStart w:id="39" w:name="_Ref164962238"/>
+      <w:bookmarkStart w:id="40" w:name="_Toc164974379"/>
       <w:r>
         <w:t xml:space="preserve">Abbildung </w:t>
       </w:r>
@@ -15337,14 +15893,14 @@
       <w:r>
         <w:fldChar w:fldCharType="end"/>
       </w:r>
-      <w:bookmarkEnd w:id="33"/>
+      <w:bookmarkEnd w:id="39"/>
       <w:r>
         <w:t xml:space="preserve">: Spiel - </w:t>
       </w:r>
       <w:r>
         <w:t>Begrüßung</w:t>
       </w:r>
-      <w:bookmarkEnd w:id="34"/>
+      <w:bookmarkEnd w:id="40"/>
     </w:p>
     <w:p>
       <w:pPr>
@@ -15355,9 +15911,9 @@
           <w:lang w:eastAsia="en-US" w:bidi="en-US"/>
         </w:rPr>
         <w:drawing>
-          <wp:inline distT="0" distB="0" distL="0" distR="0" wp14:anchorId="5C91D1C4" wp14:editId="732F426D">
-            <wp:extent cx="3342640" cy="2442310"/>
-            <wp:effectExtent l="38100" t="38100" r="86360" b="91440"/>
+          <wp:inline distT="0" distB="0" distL="0" distR="0" wp14:anchorId="5C91D1C4" wp14:editId="354F4ECF">
+            <wp:extent cx="3215463" cy="2349387"/>
+            <wp:effectExtent l="38100" t="38100" r="99695" b="89535"/>
             <wp:docPr id="1335636906" name="Grafik 1" descr="Ein Bild, das Text, Screenshot, Schrift, Rechteck enthält.&#10;&#10;Automatisch generierte Beschreibung"/>
             <wp:cNvGraphicFramePr>
               <a:graphicFrameLocks xmlns:a="http://schemas.openxmlformats.org/drawingml/2006/main" noChangeAspect="1"/>
@@ -15384,7 +15940,7 @@
                   <pic:spPr>
                     <a:xfrm>
                       <a:off x="0" y="0"/>
-                      <a:ext cx="3351586" cy="2448846"/>
+                      <a:ext cx="3227803" cy="2358403"/>
                     </a:xfrm>
                     <a:prstGeom prst="rect">
                       <a:avLst/>
@@ -15410,8 +15966,8 @@
         <w:pStyle w:val="Beschriftung"/>
         <w:jc w:val="both"/>
       </w:pPr>
-      <w:bookmarkStart w:id="35" w:name="_Ref164962244"/>
-      <w:bookmarkStart w:id="36" w:name="_Toc164963211"/>
+      <w:bookmarkStart w:id="41" w:name="_Ref164962244"/>
+      <w:bookmarkStart w:id="42" w:name="_Toc164974380"/>
       <w:r>
         <w:t xml:space="preserve">Abbildung </w:t>
       </w:r>
@@ -15433,14 +15989,14 @@
       <w:r>
         <w:fldChar w:fldCharType="end"/>
       </w:r>
-      <w:bookmarkEnd w:id="35"/>
+      <w:bookmarkEnd w:id="41"/>
       <w:r>
         <w:t xml:space="preserve">: Spiel - </w:t>
       </w:r>
       <w:r>
         <w:t>Steuerung</w:t>
       </w:r>
-      <w:bookmarkEnd w:id="36"/>
+      <w:bookmarkEnd w:id="42"/>
     </w:p>
     <w:p>
       <w:pPr>
@@ -15507,8 +16063,8 @@
         <w:pStyle w:val="Beschriftung"/>
         <w:jc w:val="both"/>
       </w:pPr>
-      <w:bookmarkStart w:id="37" w:name="_Ref164962264"/>
-      <w:bookmarkStart w:id="38" w:name="_Toc164963212"/>
+      <w:bookmarkStart w:id="43" w:name="_Ref164962264"/>
+      <w:bookmarkStart w:id="44" w:name="_Toc164974381"/>
       <w:r>
         <w:t xml:space="preserve">Abbildung </w:t>
       </w:r>
@@ -15530,14 +16086,14 @@
       <w:r>
         <w:fldChar w:fldCharType="end"/>
       </w:r>
-      <w:bookmarkEnd w:id="37"/>
+      <w:bookmarkEnd w:id="43"/>
       <w:r>
         <w:t xml:space="preserve">: Spiel - </w:t>
       </w:r>
       <w:r>
         <w:t>Anleitung</w:t>
       </w:r>
-      <w:bookmarkEnd w:id="38"/>
+      <w:bookmarkEnd w:id="44"/>
     </w:p>
     <w:p>
       <w:pPr>
@@ -15610,8 +16166,8 @@
         <w:pStyle w:val="Beschriftung"/>
         <w:jc w:val="both"/>
       </w:pPr>
-      <w:bookmarkStart w:id="39" w:name="_Ref164962351"/>
-      <w:bookmarkStart w:id="40" w:name="_Toc164963213"/>
+      <w:bookmarkStart w:id="45" w:name="_Ref164962351"/>
+      <w:bookmarkStart w:id="46" w:name="_Toc164974382"/>
       <w:r>
         <w:t xml:space="preserve">Abbildung </w:t>
       </w:r>
@@ -15633,14 +16189,14 @@
       <w:r>
         <w:fldChar w:fldCharType="end"/>
       </w:r>
-      <w:bookmarkEnd w:id="39"/>
+      <w:bookmarkEnd w:id="45"/>
       <w:r>
         <w:t xml:space="preserve">: Spiel - </w:t>
       </w:r>
       <w:r>
         <w:t>User Interface</w:t>
       </w:r>
-      <w:bookmarkEnd w:id="40"/>
+      <w:bookmarkEnd w:id="46"/>
     </w:p>
     <w:p>
       <w:pPr>
@@ -15724,8 +16280,8 @@
         <w:pStyle w:val="Beschriftung"/>
         <w:jc w:val="both"/>
       </w:pPr>
-      <w:bookmarkStart w:id="41" w:name="_Ref164962497"/>
-      <w:bookmarkStart w:id="42" w:name="_Toc164963214"/>
+      <w:bookmarkStart w:id="47" w:name="_Ref164962497"/>
+      <w:bookmarkStart w:id="48" w:name="_Toc164974383"/>
       <w:r>
         <w:t xml:space="preserve">Abbildung </w:t>
       </w:r>
@@ -15747,11 +16303,11 @@
       <w:r>
         <w:fldChar w:fldCharType="end"/>
       </w:r>
-      <w:bookmarkEnd w:id="41"/>
+      <w:bookmarkEnd w:id="47"/>
       <w:r>
         <w:t>: Spiel - Item Information</w:t>
       </w:r>
-      <w:bookmarkEnd w:id="42"/>
+      <w:bookmarkEnd w:id="48"/>
     </w:p>
     <w:p>
       <w:pPr>
@@ -15824,8 +16380,8 @@
         <w:pStyle w:val="Beschriftung"/>
         <w:jc w:val="both"/>
       </w:pPr>
-      <w:bookmarkStart w:id="43" w:name="_Ref164962502"/>
-      <w:bookmarkStart w:id="44" w:name="_Toc164963215"/>
+      <w:bookmarkStart w:id="49" w:name="_Ref164962502"/>
+      <w:bookmarkStart w:id="50" w:name="_Toc164974384"/>
       <w:r>
         <w:t xml:space="preserve">Abbildung </w:t>
       </w:r>
@@ -15847,11 +16403,11 @@
       <w:r>
         <w:fldChar w:fldCharType="end"/>
       </w:r>
-      <w:bookmarkEnd w:id="43"/>
+      <w:bookmarkEnd w:id="49"/>
       <w:r>
         <w:t>: Spiel - Item Optionen</w:t>
       </w:r>
-      <w:bookmarkEnd w:id="44"/>
+      <w:bookmarkEnd w:id="50"/>
     </w:p>
     <w:p>
       <w:pPr>
@@ -15865,14 +16421,41 @@
           <w:docGrid w:linePitch="360"/>
         </w:sectPr>
       </w:pPr>
-      <w:bookmarkStart w:id="45" w:name="_Toc164957004"/>
+      <w:bookmarkStart w:id="51" w:name="_Toc164957004"/>
     </w:p>
     <w:p>
       <w:pPr>
-        <w:spacing w:line="240" w:lineRule="auto"/>
-        <w:jc w:val="left"/>
-      </w:pPr>
+        <w:pStyle w:val="berschrift3"/>
+      </w:pPr>
+      <w:proofErr w:type="spellStart"/>
+      <w:r>
+        <w:lastRenderedPageBreak/>
+        <w:t>Lootbox</w:t>
+      </w:r>
+      <w:proofErr w:type="spellEnd"/>
+      <w:r>
+        <w:t>-Mechanik</w:t>
+      </w:r>
     </w:p>
+    <w:p/>
+    <w:p>
+      <w:pPr>
+        <w:pStyle w:val="berschrift3"/>
+      </w:pPr>
+      <w:r>
+        <w:t>Premium-Shop</w:t>
+      </w:r>
+    </w:p>
+    <w:p/>
+    <w:p>
+      <w:pPr>
+        <w:pStyle w:val="berschrift3"/>
+      </w:pPr>
+      <w:r>
+        <w:t>Rangliste</w:t>
+      </w:r>
+    </w:p>
+    <w:p/>
     <w:p>
       <w:pPr>
         <w:spacing w:line="240" w:lineRule="auto"/>
@@ -15901,7 +16484,7 @@
         <w:lastRenderedPageBreak/>
         <w:t>Softwarearchitektur</w:t>
       </w:r>
-      <w:bookmarkEnd w:id="45"/>
+      <w:bookmarkEnd w:id="51"/>
     </w:p>
     <w:p>
       <w:pPr>
@@ -15920,7 +16503,7 @@
       <w:pPr>
         <w:pStyle w:val="berschrift1"/>
       </w:pPr>
-      <w:bookmarkStart w:id="46" w:name="_Toc164957005"/>
+      <w:bookmarkStart w:id="52" w:name="_Toc164957005"/>
       <w:r>
         <w:lastRenderedPageBreak/>
         <w:t>Diskussion</w:t>
@@ -15928,7 +16511,7 @@
       <w:r>
         <w:t xml:space="preserve"> (900 W.)</w:t>
       </w:r>
-      <w:bookmarkEnd w:id="46"/>
+      <w:bookmarkEnd w:id="52"/>
     </w:p>
     <w:p>
       <w:pPr>
@@ -15945,20 +16528,20 @@
       <w:r>
         <w:br w:type="page" w:clear="all"/>
       </w:r>
-      <w:bookmarkStart w:id="47" w:name="_Toc114210888"/>
-      <w:bookmarkStart w:id="48" w:name="_Toc264537166"/>
-      <w:bookmarkStart w:id="49" w:name="_Toc264537894"/>
-      <w:bookmarkStart w:id="50" w:name="_Toc94299446"/>
-      <w:bookmarkStart w:id="51" w:name="_Toc164957006"/>
+      <w:bookmarkStart w:id="53" w:name="_Toc114210888"/>
+      <w:bookmarkStart w:id="54" w:name="_Toc264537166"/>
+      <w:bookmarkStart w:id="55" w:name="_Toc264537894"/>
+      <w:bookmarkStart w:id="56" w:name="_Toc94299446"/>
+      <w:bookmarkStart w:id="57" w:name="_Toc164957006"/>
       <w:r>
         <w:lastRenderedPageBreak/>
         <w:t>Literaturverzeichnis</w:t>
       </w:r>
-      <w:bookmarkEnd w:id="47"/>
-      <w:bookmarkEnd w:id="48"/>
-      <w:bookmarkEnd w:id="49"/>
-      <w:bookmarkEnd w:id="50"/>
-      <w:bookmarkEnd w:id="51"/>
+      <w:bookmarkEnd w:id="53"/>
+      <w:bookmarkEnd w:id="54"/>
+      <w:bookmarkEnd w:id="55"/>
+      <w:bookmarkEnd w:id="56"/>
+      <w:bookmarkEnd w:id="57"/>
       <w:r>
         <w:rPr>
           <w:b w:val="0"/>
@@ -16675,20 +17258,20 @@
       <w:r>
         <w:br w:type="page" w:clear="all"/>
       </w:r>
-      <w:bookmarkStart w:id="52" w:name="_Toc114210889"/>
-      <w:bookmarkStart w:id="53" w:name="_Toc264537167"/>
-      <w:bookmarkStart w:id="54" w:name="_Toc264537895"/>
-      <w:bookmarkStart w:id="55" w:name="_Toc94299447"/>
-      <w:bookmarkStart w:id="56" w:name="_Toc164957007"/>
+      <w:bookmarkStart w:id="58" w:name="_Toc114210889"/>
+      <w:bookmarkStart w:id="59" w:name="_Toc264537167"/>
+      <w:bookmarkStart w:id="60" w:name="_Toc264537895"/>
+      <w:bookmarkStart w:id="61" w:name="_Toc94299447"/>
+      <w:bookmarkStart w:id="62" w:name="_Toc164957007"/>
       <w:r>
         <w:lastRenderedPageBreak/>
         <w:t>Abbildungsverzeichnis</w:t>
       </w:r>
-      <w:bookmarkEnd w:id="52"/>
-      <w:bookmarkEnd w:id="53"/>
-      <w:bookmarkEnd w:id="54"/>
-      <w:bookmarkEnd w:id="55"/>
-      <w:bookmarkEnd w:id="56"/>
+      <w:bookmarkEnd w:id="58"/>
+      <w:bookmarkEnd w:id="59"/>
+      <w:bookmarkEnd w:id="60"/>
+      <w:bookmarkEnd w:id="61"/>
+      <w:bookmarkEnd w:id="62"/>
     </w:p>
     <w:p>
       <w:pPr>
@@ -16735,7 +17318,7 @@
         </w:rPr>
         <w:fldChar w:fldCharType="separate"/>
       </w:r>
-      <w:hyperlink w:anchor="_Toc164963208" w:history="1">
+      <w:hyperlink w:anchor="_Toc164974377" w:history="1">
         <w:r>
           <w:rPr>
             <w:rStyle w:val="Hyperlink"/>
@@ -16763,7 +17346,7 @@
             <w:noProof/>
             <w:webHidden/>
           </w:rPr>
-          <w:instrText xml:space="preserve"> PAGEREF _Toc164963208 \h </w:instrText>
+          <w:instrText xml:space="preserve"> PAGEREF _Toc164974377 \h </w:instrText>
         </w:r>
         <w:r>
           <w:rPr>
@@ -16810,7 +17393,7 @@
           <w14:ligatures w14:val="standardContextual"/>
         </w:rPr>
       </w:pPr>
-      <w:hyperlink w:anchor="_Toc164963209" w:history="1">
+      <w:hyperlink w:anchor="_Toc164974378" w:history="1">
         <w:r>
           <w:rPr>
             <w:rStyle w:val="Hyperlink"/>
@@ -16838,7 +17421,715 @@
             <w:noProof/>
             <w:webHidden/>
           </w:rPr>
-          <w:instrText xml:space="preserve"> PAGEREF _Toc164963209 \h </w:instrText>
+          <w:instrText xml:space="preserve"> PAGEREF _Toc164974378 \h </w:instrText>
+        </w:r>
+        <w:r>
+          <w:rPr>
+            <w:noProof/>
+            <w:webHidden/>
+          </w:rPr>
+        </w:r>
+        <w:r>
+          <w:rPr>
+            <w:noProof/>
+            <w:webHidden/>
+          </w:rPr>
+          <w:fldChar w:fldCharType="separate"/>
+        </w:r>
+        <w:r>
+          <w:rPr>
+            <w:noProof/>
+            <w:webHidden/>
+          </w:rPr>
+          <w:t>21</w:t>
+        </w:r>
+        <w:r>
+          <w:rPr>
+            <w:noProof/>
+            <w:webHidden/>
+          </w:rPr>
+          <w:fldChar w:fldCharType="end"/>
+        </w:r>
+      </w:hyperlink>
+    </w:p>
+    <w:p>
+      <w:pPr>
+        <w:pStyle w:val="Abbildungsverzeichnis"/>
+        <w:tabs>
+          <w:tab w:val="right" w:leader="dot" w:pos="9060"/>
+        </w:tabs>
+        <w:rPr>
+          <w:rFonts w:asciiTheme="minorHAnsi" w:eastAsiaTheme="minorEastAsia" w:hAnsiTheme="minorHAnsi" w:cstheme="minorBidi"/>
+          <w:noProof/>
+          <w:kern w:val="2"/>
+          <w:sz w:val="24"/>
+          <w:szCs w:val="24"/>
+          <w:lang w:eastAsia="de-AT" w:bidi="ar-SA"/>
+          <w14:ligatures w14:val="standardContextual"/>
+        </w:rPr>
+      </w:pPr>
+      <w:hyperlink w:anchor="_Toc164974379" w:history="1">
+        <w:r>
+          <w:rPr>
+            <w:rStyle w:val="Hyperlink"/>
+            <w:rFonts w:eastAsia="Arial"/>
+            <w:noProof/>
+          </w:rPr>
+          <w:t>Abbildung 3: Spiel - Begrüßung</w:t>
+        </w:r>
+        <w:r>
+          <w:rPr>
+            <w:noProof/>
+            <w:webHidden/>
+          </w:rPr>
+          <w:tab/>
+        </w:r>
+        <w:r>
+          <w:rPr>
+            <w:noProof/>
+            <w:webHidden/>
+          </w:rPr>
+          <w:fldChar w:fldCharType="begin"/>
+        </w:r>
+        <w:r>
+          <w:rPr>
+            <w:noProof/>
+            <w:webHidden/>
+          </w:rPr>
+          <w:instrText xml:space="preserve"> PAGEREF _Toc164974379 \h </w:instrText>
+        </w:r>
+        <w:r>
+          <w:rPr>
+            <w:noProof/>
+            <w:webHidden/>
+          </w:rPr>
+        </w:r>
+        <w:r>
+          <w:rPr>
+            <w:noProof/>
+            <w:webHidden/>
+          </w:rPr>
+          <w:fldChar w:fldCharType="separate"/>
+        </w:r>
+        <w:r>
+          <w:rPr>
+            <w:noProof/>
+            <w:webHidden/>
+          </w:rPr>
+          <w:t>21</w:t>
+        </w:r>
+        <w:r>
+          <w:rPr>
+            <w:noProof/>
+            <w:webHidden/>
+          </w:rPr>
+          <w:fldChar w:fldCharType="end"/>
+        </w:r>
+      </w:hyperlink>
+    </w:p>
+    <w:p>
+      <w:pPr>
+        <w:pStyle w:val="Abbildungsverzeichnis"/>
+        <w:tabs>
+          <w:tab w:val="right" w:leader="dot" w:pos="9060"/>
+        </w:tabs>
+        <w:rPr>
+          <w:rFonts w:asciiTheme="minorHAnsi" w:eastAsiaTheme="minorEastAsia" w:hAnsiTheme="minorHAnsi" w:cstheme="minorBidi"/>
+          <w:noProof/>
+          <w:kern w:val="2"/>
+          <w:sz w:val="24"/>
+          <w:szCs w:val="24"/>
+          <w:lang w:eastAsia="de-AT" w:bidi="ar-SA"/>
+          <w14:ligatures w14:val="standardContextual"/>
+        </w:rPr>
+      </w:pPr>
+      <w:hyperlink w:anchor="_Toc164974380" w:history="1">
+        <w:r>
+          <w:rPr>
+            <w:rStyle w:val="Hyperlink"/>
+            <w:rFonts w:eastAsia="Arial"/>
+            <w:noProof/>
+          </w:rPr>
+          <w:t>Abbildung 4: Spiel - Steuerung</w:t>
+        </w:r>
+        <w:r>
+          <w:rPr>
+            <w:noProof/>
+            <w:webHidden/>
+          </w:rPr>
+          <w:tab/>
+        </w:r>
+        <w:r>
+          <w:rPr>
+            <w:noProof/>
+            <w:webHidden/>
+          </w:rPr>
+          <w:fldChar w:fldCharType="begin"/>
+        </w:r>
+        <w:r>
+          <w:rPr>
+            <w:noProof/>
+            <w:webHidden/>
+          </w:rPr>
+          <w:instrText xml:space="preserve"> PAGEREF _Toc164974380 \h </w:instrText>
+        </w:r>
+        <w:r>
+          <w:rPr>
+            <w:noProof/>
+            <w:webHidden/>
+          </w:rPr>
+        </w:r>
+        <w:r>
+          <w:rPr>
+            <w:noProof/>
+            <w:webHidden/>
+          </w:rPr>
+          <w:fldChar w:fldCharType="separate"/>
+        </w:r>
+        <w:r>
+          <w:rPr>
+            <w:noProof/>
+            <w:webHidden/>
+          </w:rPr>
+          <w:t>21</w:t>
+        </w:r>
+        <w:r>
+          <w:rPr>
+            <w:noProof/>
+            <w:webHidden/>
+          </w:rPr>
+          <w:fldChar w:fldCharType="end"/>
+        </w:r>
+      </w:hyperlink>
+    </w:p>
+    <w:p>
+      <w:pPr>
+        <w:pStyle w:val="Abbildungsverzeichnis"/>
+        <w:tabs>
+          <w:tab w:val="right" w:leader="dot" w:pos="9060"/>
+        </w:tabs>
+        <w:rPr>
+          <w:rFonts w:asciiTheme="minorHAnsi" w:eastAsiaTheme="minorEastAsia" w:hAnsiTheme="minorHAnsi" w:cstheme="minorBidi"/>
+          <w:noProof/>
+          <w:kern w:val="2"/>
+          <w:sz w:val="24"/>
+          <w:szCs w:val="24"/>
+          <w:lang w:eastAsia="de-AT" w:bidi="ar-SA"/>
+          <w14:ligatures w14:val="standardContextual"/>
+        </w:rPr>
+      </w:pPr>
+      <w:hyperlink w:anchor="_Toc164974381" w:history="1">
+        <w:r>
+          <w:rPr>
+            <w:rStyle w:val="Hyperlink"/>
+            <w:rFonts w:eastAsia="Arial"/>
+            <w:noProof/>
+          </w:rPr>
+          <w:t>Abbildung 5: Spiel - Anleitung</w:t>
+        </w:r>
+        <w:r>
+          <w:rPr>
+            <w:noProof/>
+            <w:webHidden/>
+          </w:rPr>
+          <w:tab/>
+        </w:r>
+        <w:r>
+          <w:rPr>
+            <w:noProof/>
+            <w:webHidden/>
+          </w:rPr>
+          <w:fldChar w:fldCharType="begin"/>
+        </w:r>
+        <w:r>
+          <w:rPr>
+            <w:noProof/>
+            <w:webHidden/>
+          </w:rPr>
+          <w:instrText xml:space="preserve"> PAGEREF _Toc164974381 \h </w:instrText>
+        </w:r>
+        <w:r>
+          <w:rPr>
+            <w:noProof/>
+            <w:webHidden/>
+          </w:rPr>
+        </w:r>
+        <w:r>
+          <w:rPr>
+            <w:noProof/>
+            <w:webHidden/>
+          </w:rPr>
+          <w:fldChar w:fldCharType="separate"/>
+        </w:r>
+        <w:r>
+          <w:rPr>
+            <w:noProof/>
+            <w:webHidden/>
+          </w:rPr>
+          <w:t>22</w:t>
+        </w:r>
+        <w:r>
+          <w:rPr>
+            <w:noProof/>
+            <w:webHidden/>
+          </w:rPr>
+          <w:fldChar w:fldCharType="end"/>
+        </w:r>
+      </w:hyperlink>
+    </w:p>
+    <w:p>
+      <w:pPr>
+        <w:pStyle w:val="Abbildungsverzeichnis"/>
+        <w:tabs>
+          <w:tab w:val="right" w:leader="dot" w:pos="9060"/>
+        </w:tabs>
+        <w:rPr>
+          <w:rFonts w:asciiTheme="minorHAnsi" w:eastAsiaTheme="minorEastAsia" w:hAnsiTheme="minorHAnsi" w:cstheme="minorBidi"/>
+          <w:noProof/>
+          <w:kern w:val="2"/>
+          <w:sz w:val="24"/>
+          <w:szCs w:val="24"/>
+          <w:lang w:eastAsia="de-AT" w:bidi="ar-SA"/>
+          <w14:ligatures w14:val="standardContextual"/>
+        </w:rPr>
+      </w:pPr>
+      <w:hyperlink w:anchor="_Toc164974382" w:history="1">
+        <w:r>
+          <w:rPr>
+            <w:rStyle w:val="Hyperlink"/>
+            <w:rFonts w:eastAsia="Arial"/>
+            <w:noProof/>
+          </w:rPr>
+          <w:t>Abbildung 6: Spiel - User Interface</w:t>
+        </w:r>
+        <w:r>
+          <w:rPr>
+            <w:noProof/>
+            <w:webHidden/>
+          </w:rPr>
+          <w:tab/>
+        </w:r>
+        <w:r>
+          <w:rPr>
+            <w:noProof/>
+            <w:webHidden/>
+          </w:rPr>
+          <w:fldChar w:fldCharType="begin"/>
+        </w:r>
+        <w:r>
+          <w:rPr>
+            <w:noProof/>
+            <w:webHidden/>
+          </w:rPr>
+          <w:instrText xml:space="preserve"> PAGEREF _Toc164974382 \h </w:instrText>
+        </w:r>
+        <w:r>
+          <w:rPr>
+            <w:noProof/>
+            <w:webHidden/>
+          </w:rPr>
+        </w:r>
+        <w:r>
+          <w:rPr>
+            <w:noProof/>
+            <w:webHidden/>
+          </w:rPr>
+          <w:fldChar w:fldCharType="separate"/>
+        </w:r>
+        <w:r>
+          <w:rPr>
+            <w:noProof/>
+            <w:webHidden/>
+          </w:rPr>
+          <w:t>22</w:t>
+        </w:r>
+        <w:r>
+          <w:rPr>
+            <w:noProof/>
+            <w:webHidden/>
+          </w:rPr>
+          <w:fldChar w:fldCharType="end"/>
+        </w:r>
+      </w:hyperlink>
+    </w:p>
+    <w:p>
+      <w:pPr>
+        <w:pStyle w:val="Abbildungsverzeichnis"/>
+        <w:tabs>
+          <w:tab w:val="right" w:leader="dot" w:pos="9060"/>
+        </w:tabs>
+        <w:rPr>
+          <w:rFonts w:asciiTheme="minorHAnsi" w:eastAsiaTheme="minorEastAsia" w:hAnsiTheme="minorHAnsi" w:cstheme="minorBidi"/>
+          <w:noProof/>
+          <w:kern w:val="2"/>
+          <w:sz w:val="24"/>
+          <w:szCs w:val="24"/>
+          <w:lang w:eastAsia="de-AT" w:bidi="ar-SA"/>
+          <w14:ligatures w14:val="standardContextual"/>
+        </w:rPr>
+      </w:pPr>
+      <w:hyperlink w:anchor="_Toc164974383" w:history="1">
+        <w:r>
+          <w:rPr>
+            <w:rStyle w:val="Hyperlink"/>
+            <w:rFonts w:eastAsia="Arial"/>
+            <w:noProof/>
+          </w:rPr>
+          <w:t>Abbildung 7: Spiel - Item Information</w:t>
+        </w:r>
+        <w:r>
+          <w:rPr>
+            <w:noProof/>
+            <w:webHidden/>
+          </w:rPr>
+          <w:tab/>
+        </w:r>
+        <w:r>
+          <w:rPr>
+            <w:noProof/>
+            <w:webHidden/>
+          </w:rPr>
+          <w:fldChar w:fldCharType="begin"/>
+        </w:r>
+        <w:r>
+          <w:rPr>
+            <w:noProof/>
+            <w:webHidden/>
+          </w:rPr>
+          <w:instrText xml:space="preserve"> PAGEREF _Toc164974383 \h </w:instrText>
+        </w:r>
+        <w:r>
+          <w:rPr>
+            <w:noProof/>
+            <w:webHidden/>
+          </w:rPr>
+        </w:r>
+        <w:r>
+          <w:rPr>
+            <w:noProof/>
+            <w:webHidden/>
+          </w:rPr>
+          <w:fldChar w:fldCharType="separate"/>
+        </w:r>
+        <w:r>
+          <w:rPr>
+            <w:noProof/>
+            <w:webHidden/>
+          </w:rPr>
+          <w:t>22</w:t>
+        </w:r>
+        <w:r>
+          <w:rPr>
+            <w:noProof/>
+            <w:webHidden/>
+          </w:rPr>
+          <w:fldChar w:fldCharType="end"/>
+        </w:r>
+      </w:hyperlink>
+    </w:p>
+    <w:p>
+      <w:pPr>
+        <w:pStyle w:val="Abbildungsverzeichnis"/>
+        <w:tabs>
+          <w:tab w:val="right" w:leader="dot" w:pos="9060"/>
+        </w:tabs>
+        <w:rPr>
+          <w:rFonts w:asciiTheme="minorHAnsi" w:eastAsiaTheme="minorEastAsia" w:hAnsiTheme="minorHAnsi" w:cstheme="minorBidi"/>
+          <w:noProof/>
+          <w:kern w:val="2"/>
+          <w:sz w:val="24"/>
+          <w:szCs w:val="24"/>
+          <w:lang w:eastAsia="de-AT" w:bidi="ar-SA"/>
+          <w14:ligatures w14:val="standardContextual"/>
+        </w:rPr>
+      </w:pPr>
+      <w:hyperlink w:anchor="_Toc164974384" w:history="1">
+        <w:r>
+          <w:rPr>
+            <w:rStyle w:val="Hyperlink"/>
+            <w:rFonts w:eastAsia="Arial"/>
+            <w:noProof/>
+          </w:rPr>
+          <w:t>Abbildung 8: Spiel - Item Optionen</w:t>
+        </w:r>
+        <w:r>
+          <w:rPr>
+            <w:noProof/>
+            <w:webHidden/>
+          </w:rPr>
+          <w:tab/>
+        </w:r>
+        <w:r>
+          <w:rPr>
+            <w:noProof/>
+            <w:webHidden/>
+          </w:rPr>
+          <w:fldChar w:fldCharType="begin"/>
+        </w:r>
+        <w:r>
+          <w:rPr>
+            <w:noProof/>
+            <w:webHidden/>
+          </w:rPr>
+          <w:instrText xml:space="preserve"> PAGEREF _Toc164974384 \h </w:instrText>
+        </w:r>
+        <w:r>
+          <w:rPr>
+            <w:noProof/>
+            <w:webHidden/>
+          </w:rPr>
+        </w:r>
+        <w:r>
+          <w:rPr>
+            <w:noProof/>
+            <w:webHidden/>
+          </w:rPr>
+          <w:fldChar w:fldCharType="separate"/>
+        </w:r>
+        <w:r>
+          <w:rPr>
+            <w:noProof/>
+            <w:webHidden/>
+          </w:rPr>
+          <w:t>22</w:t>
+        </w:r>
+        <w:r>
+          <w:rPr>
+            <w:noProof/>
+            <w:webHidden/>
+          </w:rPr>
+          <w:fldChar w:fldCharType="end"/>
+        </w:r>
+      </w:hyperlink>
+    </w:p>
+    <w:p>
+      <w:pPr>
+        <w:pStyle w:val="Abbildungsverzeichnis"/>
+        <w:tabs>
+          <w:tab w:val="right" w:leader="dot" w:pos="9061"/>
+        </w:tabs>
+        <w:rPr>
+          <w:rFonts w:cs="Arial"/>
+        </w:rPr>
+      </w:pPr>
+      <w:r>
+        <w:rPr>
+          <w:rFonts w:cs="Arial"/>
+        </w:rPr>
+        <w:fldChar w:fldCharType="end"/>
+      </w:r>
+    </w:p>
+    <w:p>
+      <w:pPr>
+        <w:rPr>
+          <w:color w:val="626B71"/>
+          <w:szCs w:val="22"/>
+        </w:rPr>
+      </w:pPr>
+    </w:p>
+    <w:p>
+      <w:pPr>
+        <w:rPr>
+          <w:color w:val="626B71"/>
+          <w:szCs w:val="22"/>
+        </w:rPr>
+      </w:pPr>
+    </w:p>
+    <w:p>
+      <w:pPr>
+        <w:rPr>
+          <w:color w:val="626B71"/>
+          <w:szCs w:val="22"/>
+        </w:rPr>
+      </w:pPr>
+    </w:p>
+    <w:p>
+      <w:pPr>
+        <w:pStyle w:val="Startberschrift"/>
+      </w:pPr>
+      <w:r>
+        <w:br w:type="page" w:clear="all"/>
+      </w:r>
+      <w:bookmarkStart w:id="63" w:name="_Toc114210890"/>
+      <w:bookmarkStart w:id="64" w:name="_Toc264537168"/>
+      <w:bookmarkStart w:id="65" w:name="_Toc264537896"/>
+      <w:bookmarkStart w:id="66" w:name="_Toc94299448"/>
+      <w:bookmarkStart w:id="67" w:name="_Toc164957008"/>
+      <w:r>
+        <w:lastRenderedPageBreak/>
+        <w:t>Tabellenverzeichnis</w:t>
+      </w:r>
+      <w:bookmarkEnd w:id="63"/>
+      <w:bookmarkEnd w:id="64"/>
+      <w:bookmarkEnd w:id="65"/>
+      <w:bookmarkEnd w:id="66"/>
+      <w:bookmarkEnd w:id="67"/>
+    </w:p>
+    <w:p>
+      <w:pPr>
+        <w:pStyle w:val="Abbildungsverzeichnis"/>
+        <w:tabs>
+          <w:tab w:val="right" w:leader="dot" w:pos="9061"/>
+        </w:tabs>
+        <w:rPr>
+          <w:rFonts w:cs="Arial"/>
+        </w:rPr>
+      </w:pPr>
+    </w:p>
+    <w:p>
+      <w:pPr>
+        <w:pStyle w:val="Abbildungsverzeichnis"/>
+        <w:tabs>
+          <w:tab w:val="right" w:leader="dot" w:pos="9060"/>
+        </w:tabs>
+        <w:rPr>
+          <w:rFonts w:asciiTheme="minorHAnsi" w:eastAsiaTheme="minorEastAsia" w:hAnsiTheme="minorHAnsi" w:cstheme="minorBidi"/>
+          <w:noProof/>
+          <w:kern w:val="2"/>
+          <w:sz w:val="24"/>
+          <w:szCs w:val="24"/>
+          <w:lang w:eastAsia="de-AT" w:bidi="ar-SA"/>
+          <w14:ligatures w14:val="standardContextual"/>
+        </w:rPr>
+      </w:pPr>
+      <w:r>
+        <w:rPr>
+          <w:rFonts w:cs="Arial"/>
+        </w:rPr>
+        <w:fldChar w:fldCharType="begin"/>
+      </w:r>
+      <w:r>
+        <w:rPr>
+          <w:rFonts w:cs="Arial"/>
+        </w:rPr>
+        <w:instrText xml:space="preserve"> TOC \h \z \c "Tabelle" </w:instrText>
+      </w:r>
+      <w:r>
+        <w:rPr>
+          <w:rFonts w:cs="Arial"/>
+        </w:rPr>
+        <w:fldChar w:fldCharType="separate"/>
+      </w:r>
+      <w:hyperlink w:anchor="_Toc164974360" w:history="1">
+        <w:r>
+          <w:rPr>
+            <w:rStyle w:val="Hyperlink"/>
+            <w:rFonts w:eastAsia="Arial"/>
+            <w:noProof/>
+          </w:rPr>
+          <w:t>Tabelle 1: Lootboxen – Droprates/Fundraten</w:t>
+        </w:r>
+        <w:r>
+          <w:rPr>
+            <w:noProof/>
+            <w:webHidden/>
+          </w:rPr>
+          <w:tab/>
+        </w:r>
+        <w:r>
+          <w:rPr>
+            <w:noProof/>
+            <w:webHidden/>
+          </w:rPr>
+          <w:fldChar w:fldCharType="begin"/>
+        </w:r>
+        <w:r>
+          <w:rPr>
+            <w:noProof/>
+            <w:webHidden/>
+          </w:rPr>
+          <w:instrText xml:space="preserve"> PAGEREF _Toc164974360 \h </w:instrText>
+        </w:r>
+        <w:r>
+          <w:rPr>
+            <w:noProof/>
+            <w:webHidden/>
+          </w:rPr>
+        </w:r>
+        <w:r>
+          <w:rPr>
+            <w:noProof/>
+            <w:webHidden/>
+          </w:rPr>
+          <w:fldChar w:fldCharType="separate"/>
+        </w:r>
+        <w:r>
+          <w:rPr>
+            <w:noProof/>
+            <w:webHidden/>
+          </w:rPr>
+          <w:t>16</w:t>
+        </w:r>
+        <w:r>
+          <w:rPr>
+            <w:noProof/>
+            <w:webHidden/>
+          </w:rPr>
+          <w:fldChar w:fldCharType="end"/>
+        </w:r>
+      </w:hyperlink>
+    </w:p>
+    <w:p>
+      <w:pPr>
+        <w:pStyle w:val="Abbildungsverzeichnis"/>
+        <w:tabs>
+          <w:tab w:val="right" w:leader="dot" w:pos="9060"/>
+        </w:tabs>
+        <w:rPr>
+          <w:rFonts w:asciiTheme="minorHAnsi" w:eastAsiaTheme="minorEastAsia" w:hAnsiTheme="minorHAnsi" w:cstheme="minorBidi"/>
+          <w:noProof/>
+          <w:kern w:val="2"/>
+          <w:sz w:val="24"/>
+          <w:szCs w:val="24"/>
+          <w:lang w:eastAsia="de-AT" w:bidi="ar-SA"/>
+          <w14:ligatures w14:val="standardContextual"/>
+        </w:rPr>
+      </w:pPr>
+      <w:hyperlink w:anchor="_Toc164974361" w:history="1">
+        <w:r>
+          <w:rPr>
+            <w:rStyle w:val="Hyperlink"/>
+            <w:rFonts w:eastAsia="Arial"/>
+            <w:noProof/>
+          </w:rPr>
+          <w:t>Tabelle 2: Lootbox-Mechanik Seltenheit und Wert d</w:t>
+        </w:r>
+        <w:r>
+          <w:rPr>
+            <w:rStyle w:val="Hyperlink"/>
+            <w:rFonts w:eastAsia="Arial"/>
+            <w:noProof/>
+          </w:rPr>
+          <w:t>e</w:t>
+        </w:r>
+        <w:r>
+          <w:rPr>
+            <w:rStyle w:val="Hyperlink"/>
+            <w:rFonts w:eastAsia="Arial"/>
+            <w:noProof/>
+          </w:rPr>
+          <w:t>r Samen</w:t>
+        </w:r>
+        <w:r>
+          <w:rPr>
+            <w:noProof/>
+            <w:webHidden/>
+          </w:rPr>
+          <w:tab/>
+        </w:r>
+        <w:r>
+          <w:rPr>
+            <w:noProof/>
+            <w:webHidden/>
+          </w:rPr>
+          <w:fldChar w:fldCharType="begin"/>
+        </w:r>
+        <w:r>
+          <w:rPr>
+            <w:noProof/>
+            <w:webHidden/>
+          </w:rPr>
+          <w:instrText xml:space="preserve"> PAGEREF _Toc164974361 \h </w:instrText>
         </w:r>
         <w:r>
           <w:rPr>
@@ -16885,14 +18176,14 @@
           <w14:ligatures w14:val="standardContextual"/>
         </w:rPr>
       </w:pPr>
-      <w:hyperlink w:anchor="_Toc164963210" w:history="1">
+      <w:hyperlink w:anchor="_Toc164974362" w:history="1">
         <w:r>
           <w:rPr>
             <w:rStyle w:val="Hyperlink"/>
             <w:rFonts w:eastAsia="Arial"/>
             <w:noProof/>
           </w:rPr>
-          <w:t>Abbildung 3: Spiel - Begrüßung</w:t>
+          <w:t>Tabelle 3: Premium Shop – Kosten der Inventarerweiterung</w:t>
         </w:r>
         <w:r>
           <w:rPr>
@@ -16913,157 +18204,7 @@
             <w:noProof/>
             <w:webHidden/>
           </w:rPr>
-          <w:instrText xml:space="preserve"> PAGEREF _Toc164963210 \h </w:instrText>
-        </w:r>
-        <w:r>
-          <w:rPr>
-            <w:noProof/>
-            <w:webHidden/>
-          </w:rPr>
-        </w:r>
-        <w:r>
-          <w:rPr>
-            <w:noProof/>
-            <w:webHidden/>
-          </w:rPr>
-          <w:fldChar w:fldCharType="separate"/>
-        </w:r>
-        <w:r>
-          <w:rPr>
-            <w:noProof/>
-            <w:webHidden/>
-          </w:rPr>
-          <w:t>17</w:t>
-        </w:r>
-        <w:r>
-          <w:rPr>
-            <w:noProof/>
-            <w:webHidden/>
-          </w:rPr>
-          <w:fldChar w:fldCharType="end"/>
-        </w:r>
-      </w:hyperlink>
-    </w:p>
-    <w:p>
-      <w:pPr>
-        <w:pStyle w:val="Abbildungsverzeichnis"/>
-        <w:tabs>
-          <w:tab w:val="right" w:leader="dot" w:pos="9060"/>
-        </w:tabs>
-        <w:rPr>
-          <w:rFonts w:asciiTheme="minorHAnsi" w:eastAsiaTheme="minorEastAsia" w:hAnsiTheme="minorHAnsi" w:cstheme="minorBidi"/>
-          <w:noProof/>
-          <w:kern w:val="2"/>
-          <w:sz w:val="24"/>
-          <w:szCs w:val="24"/>
-          <w:lang w:eastAsia="de-AT" w:bidi="ar-SA"/>
-          <w14:ligatures w14:val="standardContextual"/>
-        </w:rPr>
-      </w:pPr>
-      <w:hyperlink w:anchor="_Toc164963211" w:history="1">
-        <w:r>
-          <w:rPr>
-            <w:rStyle w:val="Hyperlink"/>
-            <w:rFonts w:eastAsia="Arial"/>
-            <w:noProof/>
-          </w:rPr>
-          <w:t>Abbildung 4: Spiel - Steuerung</w:t>
-        </w:r>
-        <w:r>
-          <w:rPr>
-            <w:noProof/>
-            <w:webHidden/>
-          </w:rPr>
-          <w:tab/>
-        </w:r>
-        <w:r>
-          <w:rPr>
-            <w:noProof/>
-            <w:webHidden/>
-          </w:rPr>
-          <w:fldChar w:fldCharType="begin"/>
-        </w:r>
-        <w:r>
-          <w:rPr>
-            <w:noProof/>
-            <w:webHidden/>
-          </w:rPr>
-          <w:instrText xml:space="preserve"> PAGEREF _Toc164963211 \h </w:instrText>
-        </w:r>
-        <w:r>
-          <w:rPr>
-            <w:noProof/>
-            <w:webHidden/>
-          </w:rPr>
-        </w:r>
-        <w:r>
-          <w:rPr>
-            <w:noProof/>
-            <w:webHidden/>
-          </w:rPr>
-          <w:fldChar w:fldCharType="separate"/>
-        </w:r>
-        <w:r>
-          <w:rPr>
-            <w:noProof/>
-            <w:webHidden/>
-          </w:rPr>
-          <w:t>17</w:t>
-        </w:r>
-        <w:r>
-          <w:rPr>
-            <w:noProof/>
-            <w:webHidden/>
-          </w:rPr>
-          <w:fldChar w:fldCharType="end"/>
-        </w:r>
-      </w:hyperlink>
-    </w:p>
-    <w:p>
-      <w:pPr>
-        <w:pStyle w:val="Abbildungsverzeichnis"/>
-        <w:tabs>
-          <w:tab w:val="right" w:leader="dot" w:pos="9060"/>
-        </w:tabs>
-        <w:rPr>
-          <w:rFonts w:asciiTheme="minorHAnsi" w:eastAsiaTheme="minorEastAsia" w:hAnsiTheme="minorHAnsi" w:cstheme="minorBidi"/>
-          <w:noProof/>
-          <w:kern w:val="2"/>
-          <w:sz w:val="24"/>
-          <w:szCs w:val="24"/>
-          <w:lang w:eastAsia="de-AT" w:bidi="ar-SA"/>
-          <w14:ligatures w14:val="standardContextual"/>
-        </w:rPr>
-      </w:pPr>
-      <w:hyperlink w:anchor="_Toc164963212" w:history="1">
-        <w:r>
-          <w:rPr>
-            <w:rStyle w:val="Hyperlink"/>
-            <w:rFonts w:eastAsia="Arial"/>
-            <w:noProof/>
-          </w:rPr>
-          <w:t>Abbildung 5: Spiel - Anleitung</w:t>
-        </w:r>
-        <w:r>
-          <w:rPr>
-            <w:noProof/>
-            <w:webHidden/>
-          </w:rPr>
-          <w:tab/>
-        </w:r>
-        <w:r>
-          <w:rPr>
-            <w:noProof/>
-            <w:webHidden/>
-          </w:rPr>
-          <w:fldChar w:fldCharType="begin"/>
-        </w:r>
-        <w:r>
-          <w:rPr>
-            <w:noProof/>
-            <w:webHidden/>
-          </w:rPr>
-          <w:instrText xml:space="preserve"> PAGEREF _Toc164963212 \h </w:instrText>
+          <w:instrText xml:space="preserve"> PAGEREF _Toc164974362 \h </w:instrText>
         </w:r>
         <w:r>
           <w:rPr>
@@ -17110,14 +18251,14 @@
           <w14:ligatures w14:val="standardContextual"/>
         </w:rPr>
       </w:pPr>
-      <w:hyperlink w:anchor="_Toc164963213" w:history="1">
+      <w:hyperlink w:anchor="_Toc164974363" w:history="1">
         <w:r>
           <w:rPr>
             <w:rStyle w:val="Hyperlink"/>
             <w:rFonts w:eastAsia="Arial"/>
             <w:noProof/>
           </w:rPr>
-          <w:t>Abbildung 6: Spiel - User Interface</w:t>
+          <w:t>Tabelle 4: Premium Shop - Kosten der Farmlanderweiterung</w:t>
         </w:r>
         <w:r>
           <w:rPr>
@@ -17138,7 +18279,7 @@
             <w:noProof/>
             <w:webHidden/>
           </w:rPr>
-          <w:instrText xml:space="preserve"> PAGEREF _Toc164963213 \h </w:instrText>
+          <w:instrText xml:space="preserve"> PAGEREF _Toc164974363 \h </w:instrText>
         </w:r>
         <w:r>
           <w:rPr>
@@ -17185,14 +18326,14 @@
           <w14:ligatures w14:val="standardContextual"/>
         </w:rPr>
       </w:pPr>
-      <w:hyperlink w:anchor="_Toc164963214" w:history="1">
+      <w:hyperlink w:anchor="_Toc164974364" w:history="1">
         <w:r>
           <w:rPr>
             <w:rStyle w:val="Hyperlink"/>
             <w:rFonts w:eastAsia="Arial"/>
             <w:noProof/>
           </w:rPr>
-          <w:t>Abbildung 7: Spiel - Item Information</w:t>
+          <w:t>Tabelle 5: Premium Shop - Kosten der "Silver" Pakete</w:t>
         </w:r>
         <w:r>
           <w:rPr>
@@ -17213,7 +18354,7 @@
             <w:noProof/>
             <w:webHidden/>
           </w:rPr>
-          <w:instrText xml:space="preserve"> PAGEREF _Toc164963214 \h </w:instrText>
+          <w:instrText xml:space="preserve"> PAGEREF _Toc164974364 \h </w:instrText>
         </w:r>
         <w:r>
           <w:rPr>
@@ -17233,7 +18374,7 @@
             <w:noProof/>
             <w:webHidden/>
           </w:rPr>
-          <w:t>18</w:t>
+          <w:t>19</w:t>
         </w:r>
         <w:r>
           <w:rPr>
@@ -17248,93 +18389,26 @@
       <w:pPr>
         <w:pStyle w:val="Abbildungsverzeichnis"/>
         <w:tabs>
-          <w:tab w:val="right" w:leader="dot" w:pos="9060"/>
+          <w:tab w:val="right" w:leader="dot" w:pos="9061"/>
         </w:tabs>
         <w:rPr>
-          <w:rFonts w:asciiTheme="minorHAnsi" w:eastAsiaTheme="minorEastAsia" w:hAnsiTheme="minorHAnsi" w:cstheme="minorBidi"/>
-          <w:noProof/>
-          <w:kern w:val="2"/>
-          <w:sz w:val="24"/>
-          <w:szCs w:val="24"/>
-          <w:lang w:eastAsia="de-AT" w:bidi="ar-SA"/>
-          <w14:ligatures w14:val="standardContextual"/>
-        </w:rPr>
-      </w:pPr>
-      <w:hyperlink w:anchor="_Toc164963215" w:history="1">
-        <w:r>
-          <w:rPr>
-            <w:rStyle w:val="Hyperlink"/>
-            <w:rFonts w:eastAsia="Arial"/>
-            <w:noProof/>
-          </w:rPr>
-          <w:t>Abbildung 8: Spiel - Item Optionen</w:t>
-        </w:r>
-        <w:r>
-          <w:rPr>
-            <w:noProof/>
-            <w:webHidden/>
-          </w:rPr>
-          <w:tab/>
-        </w:r>
-        <w:r>
-          <w:rPr>
-            <w:noProof/>
-            <w:webHidden/>
-          </w:rPr>
-          <w:fldChar w:fldCharType="begin"/>
-        </w:r>
-        <w:r>
-          <w:rPr>
-            <w:noProof/>
-            <w:webHidden/>
-          </w:rPr>
-          <w:instrText xml:space="preserve"> PAGEREF _Toc164963215 \h </w:instrText>
-        </w:r>
-        <w:r>
-          <w:rPr>
-            <w:noProof/>
-            <w:webHidden/>
-          </w:rPr>
-        </w:r>
-        <w:r>
-          <w:rPr>
-            <w:noProof/>
-            <w:webHidden/>
-          </w:rPr>
-          <w:fldChar w:fldCharType="separate"/>
-        </w:r>
-        <w:r>
-          <w:rPr>
-            <w:noProof/>
-            <w:webHidden/>
-          </w:rPr>
-          <w:t>18</w:t>
-        </w:r>
-        <w:r>
-          <w:rPr>
-            <w:noProof/>
-            <w:webHidden/>
-          </w:rPr>
-          <w:fldChar w:fldCharType="end"/>
-        </w:r>
-      </w:hyperlink>
+          <w:rFonts w:cs="Arial"/>
+        </w:rPr>
+      </w:pPr>
+      <w:r>
+        <w:rPr>
+          <w:rFonts w:cs="Arial"/>
+        </w:rPr>
+        <w:fldChar w:fldCharType="end"/>
+      </w:r>
     </w:p>
     <w:p>
       <w:pPr>
-        <w:pStyle w:val="Abbildungsverzeichnis"/>
-        <w:tabs>
-          <w:tab w:val="right" w:leader="dot" w:pos="9061"/>
-        </w:tabs>
-        <w:rPr>
-          <w:rFonts w:cs="Arial"/>
-        </w:rPr>
-      </w:pPr>
-      <w:r>
-        <w:rPr>
-          <w:rFonts w:cs="Arial"/>
-        </w:rPr>
-        <w:fldChar w:fldCharType="end"/>
-      </w:r>
+        <w:rPr>
+          <w:color w:val="626B71"/>
+          <w:szCs w:val="22"/>
+        </w:rPr>
+      </w:pPr>
     </w:p>
     <w:p>
       <w:pPr>
@@ -17355,8 +18429,7 @@
     <w:p>
       <w:pPr>
         <w:rPr>
-          <w:color w:val="626B71"/>
-          <w:szCs w:val="22"/>
+          <w:lang w:eastAsia="en-US" w:bidi="en-US"/>
         </w:rPr>
       </w:pPr>
     </w:p>
@@ -17367,194 +18440,20 @@
       <w:r>
         <w:br w:type="page" w:clear="all"/>
       </w:r>
-      <w:bookmarkStart w:id="57" w:name="_Toc114210890"/>
-      <w:bookmarkStart w:id="58" w:name="_Toc264537168"/>
-      <w:bookmarkStart w:id="59" w:name="_Toc264537896"/>
-      <w:bookmarkStart w:id="60" w:name="_Toc94299448"/>
-      <w:bookmarkStart w:id="61" w:name="_Toc164957008"/>
-      <w:r>
-        <w:lastRenderedPageBreak/>
-        <w:t>Tabellenverzeichnis</w:t>
-      </w:r>
-      <w:bookmarkEnd w:id="57"/>
-      <w:bookmarkEnd w:id="58"/>
-      <w:bookmarkEnd w:id="59"/>
-      <w:bookmarkEnd w:id="60"/>
-      <w:bookmarkEnd w:id="61"/>
-    </w:p>
-    <w:p>
-      <w:pPr>
-        <w:pStyle w:val="Abbildungsverzeichnis"/>
-        <w:tabs>
-          <w:tab w:val="right" w:leader="dot" w:pos="9061"/>
-        </w:tabs>
-        <w:rPr>
-          <w:rFonts w:cs="Arial"/>
-        </w:rPr>
-      </w:pPr>
-    </w:p>
-    <w:p>
-      <w:pPr>
-        <w:pStyle w:val="Abbildungsverzeichnis"/>
-        <w:tabs>
-          <w:tab w:val="right" w:leader="dot" w:pos="9060"/>
-        </w:tabs>
-        <w:rPr>
-          <w:rFonts w:asciiTheme="minorHAnsi" w:eastAsiaTheme="minorEastAsia" w:hAnsiTheme="minorHAnsi" w:cstheme="minorBidi"/>
-          <w:noProof/>
-          <w:kern w:val="2"/>
-          <w:sz w:val="24"/>
-          <w:szCs w:val="24"/>
-          <w:lang w:eastAsia="de-AT" w:bidi="ar-SA"/>
-          <w14:ligatures w14:val="standardContextual"/>
-        </w:rPr>
-      </w:pPr>
-      <w:r>
-        <w:rPr>
-          <w:rFonts w:cs="Arial"/>
-        </w:rPr>
-        <w:fldChar w:fldCharType="begin"/>
-      </w:r>
-      <w:r>
-        <w:rPr>
-          <w:rFonts w:cs="Arial"/>
-        </w:rPr>
-        <w:instrText xml:space="preserve"> TOC \h \z \c "Tabelle" </w:instrText>
-      </w:r>
-      <w:r>
-        <w:rPr>
-          <w:rFonts w:cs="Arial"/>
-        </w:rPr>
-        <w:fldChar w:fldCharType="separate"/>
-      </w:r>
-      <w:hyperlink w:anchor="_Toc164963216" w:history="1">
-        <w:r>
-          <w:rPr>
-            <w:rStyle w:val="Hyperlink"/>
-            <w:rFonts w:eastAsia="Arial"/>
-            <w:noProof/>
-          </w:rPr>
-          <w:t>Tabelle 1: Lootboxen – Droprates/Fundraten</w:t>
-        </w:r>
-        <w:r>
-          <w:rPr>
-            <w:noProof/>
-            <w:webHidden/>
-          </w:rPr>
-          <w:tab/>
-        </w:r>
-        <w:r>
-          <w:rPr>
-            <w:noProof/>
-            <w:webHidden/>
-          </w:rPr>
-          <w:fldChar w:fldCharType="begin"/>
-        </w:r>
-        <w:r>
-          <w:rPr>
-            <w:noProof/>
-            <w:webHidden/>
-          </w:rPr>
-          <w:instrText xml:space="preserve"> PAGEREF _Toc164963216 \h </w:instrText>
-        </w:r>
-        <w:r>
-          <w:rPr>
-            <w:noProof/>
-            <w:webHidden/>
-          </w:rPr>
-        </w:r>
-        <w:r>
-          <w:rPr>
-            <w:noProof/>
-            <w:webHidden/>
-          </w:rPr>
-          <w:fldChar w:fldCharType="separate"/>
-        </w:r>
-        <w:r>
-          <w:rPr>
-            <w:noProof/>
-            <w:webHidden/>
-          </w:rPr>
-          <w:t>16</w:t>
-        </w:r>
-        <w:r>
-          <w:rPr>
-            <w:noProof/>
-            <w:webHidden/>
-          </w:rPr>
-          <w:fldChar w:fldCharType="end"/>
-        </w:r>
-      </w:hyperlink>
-    </w:p>
-    <w:p>
-      <w:pPr>
-        <w:pStyle w:val="Abbildungsverzeichnis"/>
-        <w:tabs>
-          <w:tab w:val="right" w:leader="dot" w:pos="9061"/>
-        </w:tabs>
-        <w:rPr>
-          <w:rFonts w:cs="Arial"/>
-        </w:rPr>
-      </w:pPr>
-      <w:r>
-        <w:rPr>
-          <w:rFonts w:cs="Arial"/>
-        </w:rPr>
-        <w:fldChar w:fldCharType="end"/>
-      </w:r>
-    </w:p>
-    <w:p>
-      <w:pPr>
-        <w:rPr>
-          <w:color w:val="626B71"/>
-          <w:szCs w:val="22"/>
-        </w:rPr>
-      </w:pPr>
-    </w:p>
-    <w:p>
-      <w:pPr>
-        <w:rPr>
-          <w:color w:val="626B71"/>
-          <w:szCs w:val="22"/>
-        </w:rPr>
-      </w:pPr>
-    </w:p>
-    <w:p>
-      <w:pPr>
-        <w:rPr>
-          <w:color w:val="626B71"/>
-          <w:szCs w:val="22"/>
-        </w:rPr>
-      </w:pPr>
-    </w:p>
-    <w:p>
-      <w:pPr>
-        <w:rPr>
-          <w:lang w:eastAsia="en-US" w:bidi="en-US"/>
-        </w:rPr>
-      </w:pPr>
-    </w:p>
-    <w:p>
-      <w:pPr>
-        <w:pStyle w:val="Startberschrift"/>
-      </w:pPr>
-      <w:r>
-        <w:br w:type="page" w:clear="all"/>
-      </w:r>
-      <w:bookmarkStart w:id="62" w:name="_Toc114210891"/>
-      <w:bookmarkStart w:id="63" w:name="_Toc264537169"/>
-      <w:bookmarkStart w:id="64" w:name="_Toc264537897"/>
-      <w:bookmarkStart w:id="65" w:name="_Toc94299449"/>
-      <w:bookmarkStart w:id="66" w:name="_Toc164957009"/>
+      <w:bookmarkStart w:id="68" w:name="_Toc114210891"/>
+      <w:bookmarkStart w:id="69" w:name="_Toc264537169"/>
+      <w:bookmarkStart w:id="70" w:name="_Toc264537897"/>
+      <w:bookmarkStart w:id="71" w:name="_Toc94299449"/>
+      <w:bookmarkStart w:id="72" w:name="_Toc164957009"/>
       <w:r>
         <w:lastRenderedPageBreak/>
         <w:t>Abkürzungsverzeichnis</w:t>
       </w:r>
-      <w:bookmarkEnd w:id="62"/>
-      <w:bookmarkEnd w:id="63"/>
-      <w:bookmarkEnd w:id="64"/>
-      <w:bookmarkEnd w:id="65"/>
-      <w:bookmarkEnd w:id="66"/>
+      <w:bookmarkEnd w:id="68"/>
+      <w:bookmarkEnd w:id="69"/>
+      <w:bookmarkEnd w:id="70"/>
+      <w:bookmarkEnd w:id="71"/>
+      <w:bookmarkEnd w:id="72"/>
     </w:p>
     <w:p/>
     <w:tbl>
@@ -17563,8 +18462,8 @@
         <w:tblLook w:val="04A0" w:firstRow="1" w:lastRow="0" w:firstColumn="1" w:lastColumn="0" w:noHBand="0" w:noVBand="1"/>
       </w:tblPr>
       <w:tblGrid>
-        <w:gridCol w:w="1653"/>
-        <w:gridCol w:w="7417"/>
+        <w:gridCol w:w="1649"/>
+        <w:gridCol w:w="7421"/>
       </w:tblGrid>
       <w:tr>
         <w:tc>
@@ -17583,7 +18482,7 @@
               <w:rPr>
                 <w:szCs w:val="22"/>
               </w:rPr>
-              <w:t>WWW</w:t>
+              <w:t>NPC</w:t>
             </w:r>
           </w:p>
         </w:tc>
@@ -17603,7 +18502,7 @@
               <w:rPr>
                 <w:szCs w:val="22"/>
               </w:rPr>
-              <w:t>World Wide Web</w:t>
+              <w:t>Non Player Character</w:t>
             </w:r>
           </w:p>
         </w:tc>
@@ -17843,43 +18742,43 @@
       <w:r>
         <w:br w:type="page" w:clear="all"/>
       </w:r>
-      <w:bookmarkStart w:id="67" w:name="_Toc114210892"/>
-      <w:bookmarkStart w:id="68" w:name="_Toc264537170"/>
-      <w:bookmarkStart w:id="69" w:name="_Toc264537898"/>
-      <w:bookmarkStart w:id="70" w:name="_Toc94299450"/>
-      <w:bookmarkStart w:id="71" w:name="_Toc164957010"/>
+      <w:bookmarkStart w:id="73" w:name="_Toc114210892"/>
+      <w:bookmarkStart w:id="74" w:name="_Toc264537170"/>
+      <w:bookmarkStart w:id="75" w:name="_Toc264537898"/>
+      <w:bookmarkStart w:id="76" w:name="_Toc94299450"/>
+      <w:bookmarkStart w:id="77" w:name="_Toc164957010"/>
       <w:r>
         <w:lastRenderedPageBreak/>
         <w:t>Anhang A: Überschrift des ersten Anhangs</w:t>
       </w:r>
-      <w:bookmarkEnd w:id="67"/>
-      <w:bookmarkEnd w:id="68"/>
-      <w:bookmarkEnd w:id="69"/>
-      <w:bookmarkEnd w:id="70"/>
-      <w:bookmarkEnd w:id="71"/>
-    </w:p>
-    <w:p/>
-    <w:p>
-      <w:pPr>
-        <w:pStyle w:val="Startberschrift"/>
-      </w:pPr>
-      <w:r>
-        <w:br w:type="page" w:clear="all"/>
-      </w:r>
-      <w:bookmarkStart w:id="72" w:name="_Toc114210893"/>
-      <w:bookmarkStart w:id="73" w:name="_Toc264537171"/>
-      <w:bookmarkStart w:id="74" w:name="_Toc264537899"/>
-      <w:bookmarkStart w:id="75" w:name="_Toc94299451"/>
-      <w:bookmarkStart w:id="76" w:name="_Toc164957011"/>
-      <w:r>
-        <w:lastRenderedPageBreak/>
-        <w:t>Anhang B: Überschrift des zweiten Anhangs</w:t>
-      </w:r>
-      <w:bookmarkEnd w:id="72"/>
       <w:bookmarkEnd w:id="73"/>
       <w:bookmarkEnd w:id="74"/>
       <w:bookmarkEnd w:id="75"/>
       <w:bookmarkEnd w:id="76"/>
+      <w:bookmarkEnd w:id="77"/>
+    </w:p>
+    <w:p/>
+    <w:p>
+      <w:pPr>
+        <w:pStyle w:val="Startberschrift"/>
+      </w:pPr>
+      <w:r>
+        <w:br w:type="page" w:clear="all"/>
+      </w:r>
+      <w:bookmarkStart w:id="78" w:name="_Toc114210893"/>
+      <w:bookmarkStart w:id="79" w:name="_Toc264537171"/>
+      <w:bookmarkStart w:id="80" w:name="_Toc264537899"/>
+      <w:bookmarkStart w:id="81" w:name="_Toc94299451"/>
+      <w:bookmarkStart w:id="82" w:name="_Toc164957011"/>
+      <w:r>
+        <w:lastRenderedPageBreak/>
+        <w:t>Anhang B: Überschrift des zweiten Anhangs</w:t>
+      </w:r>
+      <w:bookmarkEnd w:id="78"/>
+      <w:bookmarkEnd w:id="79"/>
+      <w:bookmarkEnd w:id="80"/>
+      <w:bookmarkEnd w:id="81"/>
+      <w:bookmarkEnd w:id="82"/>
     </w:p>
     <w:p/>
     <w:sectPr>
@@ -35556,7 +36455,7 @@
     <w:rsid w:val="003E192F"/>
     <w:rsid w:val="003E26B5"/>
     <w:rsid w:val="004E25F9"/>
-    <w:rsid w:val="00660CA8"/>
+    <w:rsid w:val="005C68D8"/>
     <w:rsid w:val="00875E4E"/>
     <w:rsid w:val="009131AF"/>
     <w:rsid w:val="00963613"/>

</xml_diff>